<commit_message>
Most of the docs are done
</commit_message>
<xml_diff>
--- a/Docs/KNX Runtime Engine.docx
+++ b/Docs/KNX Runtime Engine.docx
@@ -411,6 +411,49 @@
                 <w:rFonts w:ascii="Consolas" w:hAnsi="Consolas" w:cs="Consolas"/>
               </w:rPr>
               <w:t>Operators</w:t>
+            </w:r>
+          </w:p>
+        </w:tc>
+      </w:tr>
+      <w:tr>
+        <w:trPr>
+          <w:trHeight w:val="547"/>
+        </w:trPr>
+        <w:tc>
+          <w:tcPr>
+            <w:tcW w:w="985" w:type="dxa"/>
+          </w:tcPr>
+          <w:p>
+            <w:pPr>
+              <w:jc w:val="center"/>
+              <w:rPr>
+                <w:rFonts w:ascii="Consolas" w:hAnsi="Consolas" w:cs="Consolas"/>
+              </w:rPr>
+            </w:pPr>
+          </w:p>
+        </w:tc>
+        <w:tc>
+          <w:tcPr>
+            <w:tcW w:w="8498" w:type="dxa"/>
+          </w:tcPr>
+          <w:p>
+            <w:pPr>
+              <w:jc w:val="center"/>
+              <w:rPr>
+                <w:rFonts w:ascii="Consolas" w:hAnsi="Consolas" w:cs="Consolas"/>
+              </w:rPr>
+            </w:pPr>
+            <w:r>
+              <w:rPr>
+                <w:rFonts w:ascii="Consolas" w:hAnsi="Consolas" w:cs="Consolas"/>
+              </w:rPr>
+              <w:t xml:space="preserve">Option </w:t>
+            </w:r>
+            <w:r>
+              <w:t>S</w:t>
+            </w:r>
+            <w:r>
+              <w:t>trings</w:t>
             </w:r>
           </w:p>
         </w:tc>
@@ -2997,6 +3040,62 @@
           </w:p>
         </w:tc>
       </w:tr>
+      <w:tr>
+        <w:tc>
+          <w:tcPr>
+            <w:tcW w:w="2785" w:type="dxa"/>
+          </w:tcPr>
+          <w:p>
+            <w:pPr>
+              <w:rPr>
+                <w:rFonts w:ascii="Consolas" w:hAnsi="Consolas" w:cs="Consolas"/>
+              </w:rPr>
+            </w:pPr>
+            <w:r>
+              <w:rPr>
+                <w:rFonts w:ascii="Consolas" w:hAnsi="Consolas" w:cs="Consolas"/>
+              </w:rPr>
+              <w:t>class</w:t>
+            </w:r>
+          </w:p>
+        </w:tc>
+        <w:tc>
+          <w:tcPr>
+            <w:tcW w:w="1080" w:type="dxa"/>
+          </w:tcPr>
+          <w:p>
+            <w:pPr>
+              <w:rPr>
+                <w:rFonts w:ascii="Consolas" w:hAnsi="Consolas" w:cs="Consolas"/>
+              </w:rPr>
+            </w:pPr>
+            <w:r>
+              <w:rPr>
+                <w:rFonts w:ascii="Consolas" w:hAnsi="Consolas" w:cs="Consolas"/>
+              </w:rPr>
+              <w:t>class</w:t>
+            </w:r>
+          </w:p>
+        </w:tc>
+        <w:tc>
+          <w:tcPr>
+            <w:tcW w:w="5485" w:type="dxa"/>
+          </w:tcPr>
+          <w:p>
+            <w:pPr>
+              <w:rPr>
+                <w:rFonts w:ascii="Consolas" w:hAnsi="Consolas" w:cs="Consolas"/>
+              </w:rPr>
+            </w:pPr>
+            <w:r>
+              <w:rPr>
+                <w:rFonts w:ascii="Consolas" w:hAnsi="Consolas" w:cs="Consolas"/>
+              </w:rPr>
+              <w:t>Collection of members and functions</w:t>
+            </w:r>
+          </w:p>
+        </w:tc>
+      </w:tr>
     </w:tbl>
     <w:p>
       <w:pPr>
@@ -3302,21 +3401,6 @@
     </w:p>
     <w:p>
       <w:pPr>
-        <w:rPr>
-          <w:rFonts w:ascii="Consolas" w:hAnsi="Consolas" w:cs="Consolas"/>
-          <w:b/>
-        </w:rPr>
-      </w:pPr>
-      <w:r>
-        <w:rPr>
-          <w:rFonts w:ascii="Consolas" w:hAnsi="Consolas" w:cs="Consolas"/>
-          <w:b/>
-        </w:rPr>
-        <w:br w:type="page"/>
-      </w:r>
-    </w:p>
-    <w:p>
-      <w:pPr>
         <w:jc w:val="center"/>
         <w:rPr>
           <w:rFonts w:ascii="Consolas" w:hAnsi="Consolas" w:cs="Consolas"/>
@@ -3324,12 +3408,2545 @@
           <w:szCs w:val="48"/>
         </w:rPr>
       </w:pPr>
-      <w:r>
+    </w:p>
+    <w:p>
+      <w:pPr>
+        <w:rPr>
+          <w:rFonts w:ascii="Consolas" w:hAnsi="Consolas" w:cs="Consolas"/>
+        </w:rPr>
+      </w:pPr>
+      <w:r>
+        <w:rPr>
+          <w:rFonts w:ascii="Consolas" w:hAnsi="Consolas" w:cs="Consolas"/>
+        </w:rPr>
+        <w:tab/>
+        <w:t>T</w:t>
+      </w:r>
+      <w:r>
+        <w:rPr>
+          <w:rFonts w:ascii="Consolas" w:hAnsi="Consolas" w:cs="Consolas"/>
+        </w:rPr>
+        <w:t xml:space="preserve">here are a variety of operators available for performing arithmetic, logical and comparison operations. Operators are between one and three characters long and may or may </w:t>
+      </w:r>
+      <w:r>
+        <w:rPr>
+          <w:rFonts w:ascii="Consolas" w:hAnsi="Consolas" w:cs="Consolas"/>
+        </w:rPr>
+        <w:t>not have an operand on the left-</w:t>
+      </w:r>
+      <w:r>
+        <w:rPr>
+          <w:rFonts w:ascii="Consolas" w:hAnsi="Consolas" w:cs="Consolas"/>
+        </w:rPr>
+        <w:t>hand side.</w:t>
+      </w:r>
+    </w:p>
+    <w:p>
+      <w:pPr>
+        <w:rPr>
+          <w:rFonts w:ascii="Consolas" w:hAnsi="Consolas" w:cs="Consolas"/>
+        </w:rPr>
+      </w:pPr>
+      <w:r>
+        <w:rPr>
+          <w:rFonts w:ascii="Consolas" w:hAnsi="Consolas" w:cs="Consolas"/>
+        </w:rPr>
+        <w:tab/>
+        <w:t>Below are a few lists by category of operators and their functions.</w:t>
+      </w:r>
+    </w:p>
+    <w:p>
+      <w:pPr>
+        <w:rPr>
+          <w:rFonts w:ascii="Consolas" w:hAnsi="Consolas" w:cs="Consolas"/>
+        </w:rPr>
+      </w:pPr>
+    </w:p>
+    <w:p>
+      <w:pPr>
+        <w:jc w:val="center"/>
+        <w:rPr>
+          <w:rFonts w:ascii="Consolas" w:hAnsi="Consolas" w:cs="Consolas"/>
+        </w:rPr>
+      </w:pPr>
+      <w:r>
+        <w:rPr>
+          <w:rFonts w:ascii="Consolas" w:hAnsi="Consolas" w:cs="Consolas"/>
+        </w:rPr>
+        <w:t>Math</w:t>
+      </w:r>
+    </w:p>
+    <w:tbl>
+      <w:tblPr>
+        <w:tblStyle w:val="TableGrid"/>
+        <w:tblW w:w="0" w:type="auto"/>
+        <w:tblLook w:val="04A0" w:firstRow="1" w:lastRow="0" w:firstColumn="1" w:lastColumn="0" w:noHBand="0" w:noVBand="1"/>
+      </w:tblPr>
+      <w:tblGrid>
+        <w:gridCol w:w="625"/>
+        <w:gridCol w:w="8725"/>
+      </w:tblGrid>
+      <w:tr>
+        <w:tc>
+          <w:tcPr>
+            <w:tcW w:w="625" w:type="dxa"/>
+          </w:tcPr>
+          <w:p>
+            <w:pPr>
+              <w:rPr>
+                <w:rFonts w:ascii="Consolas" w:hAnsi="Consolas" w:cs="Consolas"/>
+              </w:rPr>
+            </w:pPr>
+            <w:r>
+              <w:rPr>
+                <w:rFonts w:ascii="Consolas" w:hAnsi="Consolas" w:cs="Consolas"/>
+              </w:rPr>
+              <w:t>+</w:t>
+            </w:r>
+          </w:p>
+        </w:tc>
+        <w:tc>
+          <w:tcPr>
+            <w:tcW w:w="8725" w:type="dxa"/>
+          </w:tcPr>
+          <w:p>
+            <w:pPr>
+              <w:rPr>
+                <w:rFonts w:ascii="Consolas" w:hAnsi="Consolas" w:cs="Consolas"/>
+              </w:rPr>
+            </w:pPr>
+            <w:r>
+              <w:rPr>
+                <w:rFonts w:ascii="Consolas" w:hAnsi="Consolas" w:cs="Consolas"/>
+              </w:rPr>
+              <w:t>Returns the sum of the left and right operands</w:t>
+            </w:r>
+          </w:p>
+        </w:tc>
+      </w:tr>
+      <w:tr>
+        <w:tc>
+          <w:tcPr>
+            <w:tcW w:w="625" w:type="dxa"/>
+          </w:tcPr>
+          <w:p>
+            <w:pPr>
+              <w:rPr>
+                <w:rFonts w:ascii="Consolas" w:hAnsi="Consolas" w:cs="Consolas"/>
+              </w:rPr>
+            </w:pPr>
+            <w:r>
+              <w:rPr>
+                <w:rFonts w:ascii="Consolas" w:hAnsi="Consolas" w:cs="Consolas"/>
+              </w:rPr>
+              <w:t>-</w:t>
+            </w:r>
+          </w:p>
+        </w:tc>
+        <w:tc>
+          <w:tcPr>
+            <w:tcW w:w="8725" w:type="dxa"/>
+          </w:tcPr>
+          <w:p>
+            <w:pPr>
+              <w:rPr>
+                <w:rFonts w:ascii="Consolas" w:hAnsi="Consolas" w:cs="Consolas"/>
+              </w:rPr>
+            </w:pPr>
+            <w:r>
+              <w:rPr>
+                <w:rFonts w:ascii="Consolas" w:hAnsi="Consolas" w:cs="Consolas"/>
+              </w:rPr>
+              <w:t>Returns the difference of the left and right operands</w:t>
+            </w:r>
+          </w:p>
+        </w:tc>
+      </w:tr>
+      <w:tr>
+        <w:tc>
+          <w:tcPr>
+            <w:tcW w:w="625" w:type="dxa"/>
+          </w:tcPr>
+          <w:p>
+            <w:pPr>
+              <w:rPr>
+                <w:rFonts w:ascii="Consolas" w:hAnsi="Consolas" w:cs="Consolas"/>
+              </w:rPr>
+            </w:pPr>
+            <w:r>
+              <w:rPr>
+                <w:rFonts w:ascii="Consolas" w:hAnsi="Consolas" w:cs="Consolas"/>
+              </w:rPr>
+              <w:t>*</w:t>
+            </w:r>
+          </w:p>
+        </w:tc>
+        <w:tc>
+          <w:tcPr>
+            <w:tcW w:w="8725" w:type="dxa"/>
+          </w:tcPr>
+          <w:p>
+            <w:pPr>
+              <w:rPr>
+                <w:rFonts w:ascii="Consolas" w:hAnsi="Consolas" w:cs="Consolas"/>
+              </w:rPr>
+            </w:pPr>
+            <w:r>
+              <w:rPr>
+                <w:rFonts w:ascii="Consolas" w:hAnsi="Consolas" w:cs="Consolas"/>
+              </w:rPr>
+              <w:t>Returns the product of the left and right operands</w:t>
+            </w:r>
+          </w:p>
+        </w:tc>
+      </w:tr>
+      <w:tr>
+        <w:tc>
+          <w:tcPr>
+            <w:tcW w:w="625" w:type="dxa"/>
+          </w:tcPr>
+          <w:p>
+            <w:pPr>
+              <w:rPr>
+                <w:rFonts w:ascii="Consolas" w:hAnsi="Consolas" w:cs="Consolas"/>
+              </w:rPr>
+            </w:pPr>
+            <w:r>
+              <w:rPr>
+                <w:rFonts w:ascii="Consolas" w:hAnsi="Consolas" w:cs="Consolas"/>
+              </w:rPr>
+              <w:t>/</w:t>
+            </w:r>
+          </w:p>
+        </w:tc>
+        <w:tc>
+          <w:tcPr>
+            <w:tcW w:w="8725" w:type="dxa"/>
+          </w:tcPr>
+          <w:p>
+            <w:pPr>
+              <w:rPr>
+                <w:rFonts w:ascii="Consolas" w:hAnsi="Consolas" w:cs="Consolas"/>
+              </w:rPr>
+            </w:pPr>
+            <w:r>
+              <w:rPr>
+                <w:rFonts w:ascii="Consolas" w:hAnsi="Consolas" w:cs="Consolas"/>
+              </w:rPr>
+              <w:t>Returns the quotient of the left and right operands</w:t>
+            </w:r>
+          </w:p>
+        </w:tc>
+      </w:tr>
+      <w:tr>
+        <w:tc>
+          <w:tcPr>
+            <w:tcW w:w="625" w:type="dxa"/>
+          </w:tcPr>
+          <w:p>
+            <w:pPr>
+              <w:rPr>
+                <w:rFonts w:ascii="Consolas" w:hAnsi="Consolas" w:cs="Consolas"/>
+              </w:rPr>
+            </w:pPr>
+            <w:r>
+              <w:rPr>
+                <w:rFonts w:ascii="Consolas" w:hAnsi="Consolas" w:cs="Consolas"/>
+              </w:rPr>
+              <w:t>%</w:t>
+            </w:r>
+          </w:p>
+        </w:tc>
+        <w:tc>
+          <w:tcPr>
+            <w:tcW w:w="8725" w:type="dxa"/>
+          </w:tcPr>
+          <w:p>
+            <w:pPr>
+              <w:rPr>
+                <w:rFonts w:ascii="Consolas" w:hAnsi="Consolas" w:cs="Consolas"/>
+              </w:rPr>
+            </w:pPr>
+            <w:r>
+              <w:rPr>
+                <w:rFonts w:ascii="Consolas" w:hAnsi="Consolas" w:cs="Consolas"/>
+              </w:rPr>
+              <w:t>Returns the remainder of the left and right operands</w:t>
+            </w:r>
+          </w:p>
+        </w:tc>
+      </w:tr>
+      <w:tr>
+        <w:tc>
+          <w:tcPr>
+            <w:tcW w:w="625" w:type="dxa"/>
+          </w:tcPr>
+          <w:p>
+            <w:pPr>
+              <w:rPr>
+                <w:rFonts w:ascii="Consolas" w:hAnsi="Consolas" w:cs="Consolas"/>
+              </w:rPr>
+            </w:pPr>
+            <w:r>
+              <w:rPr>
+                <w:rFonts w:ascii="Consolas" w:hAnsi="Consolas" w:cs="Consolas"/>
+              </w:rPr>
+              <w:t>^</w:t>
+            </w:r>
+          </w:p>
+        </w:tc>
+        <w:tc>
+          <w:tcPr>
+            <w:tcW w:w="8725" w:type="dxa"/>
+          </w:tcPr>
+          <w:p>
+            <w:pPr>
+              <w:rPr>
+                <w:rFonts w:ascii="Consolas" w:hAnsi="Consolas" w:cs="Consolas"/>
+              </w:rPr>
+            </w:pPr>
+            <w:r>
+              <w:rPr>
+                <w:rFonts w:ascii="Consolas" w:hAnsi="Consolas" w:cs="Consolas"/>
+              </w:rPr>
+              <w:t>Returns the left operand to the power of the right</w:t>
+            </w:r>
+          </w:p>
+        </w:tc>
+      </w:tr>
+      <w:tr>
+        <w:tc>
+          <w:tcPr>
+            <w:tcW w:w="625" w:type="dxa"/>
+          </w:tcPr>
+          <w:p>
+            <w:pPr>
+              <w:rPr>
+                <w:rFonts w:ascii="Consolas" w:hAnsi="Consolas" w:cs="Consolas"/>
+              </w:rPr>
+            </w:pPr>
+            <w:r>
+              <w:rPr>
+                <w:rFonts w:ascii="Consolas" w:hAnsi="Consolas" w:cs="Consolas"/>
+              </w:rPr>
+              <w:t>√</w:t>
+            </w:r>
+          </w:p>
+        </w:tc>
+        <w:tc>
+          <w:tcPr>
+            <w:tcW w:w="8725" w:type="dxa"/>
+          </w:tcPr>
+          <w:p>
+            <w:pPr>
+              <w:rPr>
+                <w:rFonts w:ascii="Consolas" w:hAnsi="Consolas" w:cs="Consolas"/>
+              </w:rPr>
+            </w:pPr>
+            <w:r>
+              <w:rPr>
+                <w:rFonts w:ascii="Consolas" w:hAnsi="Consolas" w:cs="Consolas"/>
+              </w:rPr>
+              <w:t>Returns the root of the right by the factor of the left. If the left operand is not given, it is assumed to be two.</w:t>
+            </w:r>
+          </w:p>
+        </w:tc>
+      </w:tr>
+    </w:tbl>
+    <w:p>
+      <w:pPr>
+        <w:rPr>
+          <w:rFonts w:ascii="Consolas" w:hAnsi="Consolas" w:cs="Consolas"/>
+        </w:rPr>
+      </w:pPr>
+    </w:p>
+    <w:p>
+      <w:pPr>
+        <w:jc w:val="center"/>
+        <w:rPr>
+          <w:rFonts w:ascii="Consolas" w:hAnsi="Consolas" w:cs="Consolas"/>
+        </w:rPr>
+      </w:pPr>
+      <w:r>
+        <w:rPr>
+          <w:rFonts w:ascii="Consolas" w:hAnsi="Consolas" w:cs="Consolas"/>
+        </w:rPr>
+        <w:t>Logical</w:t>
+      </w:r>
+    </w:p>
+    <w:tbl>
+      <w:tblPr>
+        <w:tblStyle w:val="TableGrid"/>
+        <w:tblW w:w="0" w:type="auto"/>
+        <w:tblLook w:val="04A0" w:firstRow="1" w:lastRow="0" w:firstColumn="1" w:lastColumn="0" w:noHBand="0" w:noVBand="1"/>
+      </w:tblPr>
+      <w:tblGrid>
+        <w:gridCol w:w="625"/>
+        <w:gridCol w:w="8725"/>
+      </w:tblGrid>
+      <w:tr>
+        <w:tc>
+          <w:tcPr>
+            <w:tcW w:w="625" w:type="dxa"/>
+          </w:tcPr>
+          <w:p>
+            <w:pPr>
+              <w:rPr>
+                <w:rFonts w:ascii="Consolas" w:hAnsi="Consolas" w:cs="Consolas"/>
+              </w:rPr>
+            </w:pPr>
+            <w:r>
+              <w:rPr>
+                <w:rFonts w:ascii="Consolas" w:hAnsi="Consolas" w:cs="Consolas"/>
+              </w:rPr>
+              <w:t>&amp;</w:t>
+            </w:r>
+          </w:p>
+        </w:tc>
+        <w:tc>
+          <w:tcPr>
+            <w:tcW w:w="8725" w:type="dxa"/>
+          </w:tcPr>
+          <w:p>
+            <w:pPr>
+              <w:rPr>
+                <w:rFonts w:ascii="Consolas" w:hAnsi="Consolas" w:cs="Consolas"/>
+              </w:rPr>
+            </w:pPr>
+            <w:r>
+              <w:rPr>
+                <w:rFonts w:ascii="Consolas" w:hAnsi="Consolas" w:cs="Consolas"/>
+              </w:rPr>
+              <w:t>AND  Return 1 if left and right are non 0</w:t>
+            </w:r>
+          </w:p>
+        </w:tc>
+      </w:tr>
+      <w:tr>
+        <w:tc>
+          <w:tcPr>
+            <w:tcW w:w="625" w:type="dxa"/>
+          </w:tcPr>
+          <w:p>
+            <w:pPr>
+              <w:rPr>
+                <w:rFonts w:ascii="Consolas" w:hAnsi="Consolas" w:cs="Consolas"/>
+              </w:rPr>
+            </w:pPr>
+            <w:r>
+              <w:rPr>
+                <w:rFonts w:ascii="Consolas" w:hAnsi="Consolas" w:cs="Consolas"/>
+              </w:rPr>
+              <w:t>|</w:t>
+            </w:r>
+          </w:p>
+        </w:tc>
+        <w:tc>
+          <w:tcPr>
+            <w:tcW w:w="8725" w:type="dxa"/>
+          </w:tcPr>
+          <w:p>
+            <w:pPr>
+              <w:rPr>
+                <w:rFonts w:ascii="Consolas" w:hAnsi="Consolas" w:cs="Consolas"/>
+              </w:rPr>
+            </w:pPr>
+            <w:r>
+              <w:rPr>
+                <w:rFonts w:ascii="Consolas" w:hAnsi="Consolas" w:cs="Consolas"/>
+              </w:rPr>
+              <w:t>OR   Return 1 if either operand is non 0</w:t>
+            </w:r>
+          </w:p>
+        </w:tc>
+      </w:tr>
+      <w:tr>
+        <w:tc>
+          <w:tcPr>
+            <w:tcW w:w="625" w:type="dxa"/>
+          </w:tcPr>
+          <w:p>
+            <w:pPr>
+              <w:rPr>
+                <w:rFonts w:ascii="Consolas" w:hAnsi="Consolas" w:cs="Consolas"/>
+              </w:rPr>
+            </w:pPr>
+            <w:r>
+              <w:rPr>
+                <w:rFonts w:ascii="Consolas" w:hAnsi="Consolas" w:cs="Consolas"/>
+              </w:rPr>
+              <w:t>!</w:t>
+            </w:r>
+          </w:p>
+        </w:tc>
+        <w:tc>
+          <w:tcPr>
+            <w:tcW w:w="8725" w:type="dxa"/>
+          </w:tcPr>
+          <w:p>
+            <w:pPr>
+              <w:rPr>
+                <w:rFonts w:ascii="Consolas" w:hAnsi="Consolas" w:cs="Consolas"/>
+              </w:rPr>
+            </w:pPr>
+            <w:r>
+              <w:rPr>
+                <w:rFonts w:ascii="Consolas" w:hAnsi="Consolas" w:cs="Consolas"/>
+              </w:rPr>
+              <w:t>NOT  Flip the right-hand operand to 0 if non-zero, or to 0 if 1</w:t>
+            </w:r>
+          </w:p>
+        </w:tc>
+      </w:tr>
+      <w:tr>
+        <w:tc>
+          <w:tcPr>
+            <w:tcW w:w="625" w:type="dxa"/>
+          </w:tcPr>
+          <w:p>
+            <w:pPr>
+              <w:rPr>
+                <w:rFonts w:ascii="Consolas" w:hAnsi="Consolas" w:cs="Consolas"/>
+              </w:rPr>
+            </w:pPr>
+            <w:r>
+              <w:rPr>
+                <w:rFonts w:ascii="Consolas" w:hAnsi="Consolas" w:cs="Consolas"/>
+              </w:rPr>
+              <w:t>!&amp;</w:t>
+            </w:r>
+          </w:p>
+        </w:tc>
+        <w:tc>
+          <w:tcPr>
+            <w:tcW w:w="8725" w:type="dxa"/>
+          </w:tcPr>
+          <w:p>
+            <w:pPr>
+              <w:rPr>
+                <w:rFonts w:ascii="Consolas" w:hAnsi="Consolas" w:cs="Consolas"/>
+              </w:rPr>
+            </w:pPr>
+            <w:r>
+              <w:rPr>
+                <w:rFonts w:ascii="Consolas" w:hAnsi="Consolas" w:cs="Consolas"/>
+              </w:rPr>
+              <w:t>NAND Return not-and</w:t>
+            </w:r>
+          </w:p>
+        </w:tc>
+      </w:tr>
+      <w:tr>
+        <w:tc>
+          <w:tcPr>
+            <w:tcW w:w="625" w:type="dxa"/>
+          </w:tcPr>
+          <w:p>
+            <w:pPr>
+              <w:rPr>
+                <w:rFonts w:ascii="Consolas" w:hAnsi="Consolas" w:cs="Consolas"/>
+              </w:rPr>
+            </w:pPr>
+            <w:r>
+              <w:rPr>
+                <w:rFonts w:ascii="Consolas" w:hAnsi="Consolas" w:cs="Consolas"/>
+              </w:rPr>
+              <w:t>!|</w:t>
+            </w:r>
+          </w:p>
+        </w:tc>
+        <w:tc>
+          <w:tcPr>
+            <w:tcW w:w="8725" w:type="dxa"/>
+          </w:tcPr>
+          <w:p>
+            <w:pPr>
+              <w:rPr>
+                <w:rFonts w:ascii="Consolas" w:hAnsi="Consolas" w:cs="Consolas"/>
+              </w:rPr>
+            </w:pPr>
+            <w:r>
+              <w:rPr>
+                <w:rFonts w:ascii="Consolas" w:hAnsi="Consolas" w:cs="Consolas"/>
+              </w:rPr>
+              <w:t>NOR  Return not-or</w:t>
+            </w:r>
+          </w:p>
+        </w:tc>
+      </w:tr>
+      <w:tr>
+        <w:tc>
+          <w:tcPr>
+            <w:tcW w:w="625" w:type="dxa"/>
+          </w:tcPr>
+          <w:p>
+            <w:pPr>
+              <w:rPr>
+                <w:rFonts w:ascii="Consolas" w:hAnsi="Consolas" w:cs="Consolas"/>
+              </w:rPr>
+            </w:pPr>
+            <w:r>
+              <w:rPr>
+                <w:rFonts w:ascii="Consolas" w:hAnsi="Consolas" w:cs="Consolas"/>
+              </w:rPr>
+              <w:t>|!</w:t>
+            </w:r>
+          </w:p>
+        </w:tc>
+        <w:tc>
+          <w:tcPr>
+            <w:tcW w:w="8725" w:type="dxa"/>
+          </w:tcPr>
+          <w:p>
+            <w:pPr>
+              <w:rPr>
+                <w:rFonts w:ascii="Consolas" w:hAnsi="Consolas" w:cs="Consolas"/>
+              </w:rPr>
+            </w:pPr>
+            <w:r>
+              <w:rPr>
+                <w:rFonts w:ascii="Consolas" w:hAnsi="Consolas" w:cs="Consolas"/>
+              </w:rPr>
+              <w:t>XNOR Return exclusive not-or</w:t>
+            </w:r>
+          </w:p>
+        </w:tc>
+      </w:tr>
+      <w:tr>
+        <w:tc>
+          <w:tcPr>
+            <w:tcW w:w="625" w:type="dxa"/>
+          </w:tcPr>
+          <w:p>
+            <w:pPr>
+              <w:rPr>
+                <w:rFonts w:ascii="Consolas" w:hAnsi="Consolas" w:cs="Consolas"/>
+              </w:rPr>
+            </w:pPr>
+            <w:r>
+              <w:rPr>
+                <w:rFonts w:ascii="Consolas" w:hAnsi="Consolas" w:cs="Consolas"/>
+              </w:rPr>
+              <w:t>||</w:t>
+            </w:r>
+          </w:p>
+        </w:tc>
+        <w:tc>
+          <w:tcPr>
+            <w:tcW w:w="8725" w:type="dxa"/>
+          </w:tcPr>
+          <w:p>
+            <w:pPr>
+              <w:rPr>
+                <w:rFonts w:ascii="Consolas" w:hAnsi="Consolas" w:cs="Consolas"/>
+              </w:rPr>
+            </w:pPr>
+            <w:r>
+              <w:rPr>
+                <w:rFonts w:ascii="Consolas" w:hAnsi="Consolas" w:cs="Consolas"/>
+              </w:rPr>
+              <w:t>XOR  Return exclusive or</w:t>
+            </w:r>
+          </w:p>
+        </w:tc>
+      </w:tr>
+      <w:tr>
+        <w:tc>
+          <w:tcPr>
+            <w:tcW w:w="625" w:type="dxa"/>
+          </w:tcPr>
+          <w:p>
+            <w:pPr>
+              <w:rPr>
+                <w:rFonts w:ascii="Consolas" w:hAnsi="Consolas" w:cs="Consolas"/>
+              </w:rPr>
+            </w:pPr>
+            <w:r>
+              <w:rPr>
+                <w:rFonts w:ascii="Consolas" w:hAnsi="Consolas" w:cs="Consolas"/>
+              </w:rPr>
+              <w:t>^&amp;</w:t>
+            </w:r>
+          </w:p>
+        </w:tc>
+        <w:tc>
+          <w:tcPr>
+            <w:tcW w:w="8725" w:type="dxa"/>
+          </w:tcPr>
+          <w:p>
+            <w:pPr>
+              <w:rPr>
+                <w:rFonts w:ascii="Consolas" w:hAnsi="Consolas" w:cs="Consolas"/>
+              </w:rPr>
+            </w:pPr>
+            <w:r>
+              <w:rPr>
+                <w:rFonts w:ascii="Consolas" w:hAnsi="Consolas" w:cs="Consolas"/>
+              </w:rPr>
+              <w:t>Bitwise AND</w:t>
+            </w:r>
+          </w:p>
+        </w:tc>
+      </w:tr>
+      <w:tr>
+        <w:tc>
+          <w:tcPr>
+            <w:tcW w:w="625" w:type="dxa"/>
+          </w:tcPr>
+          <w:p>
+            <w:pPr>
+              <w:rPr>
+                <w:rFonts w:ascii="Consolas" w:hAnsi="Consolas" w:cs="Consolas"/>
+              </w:rPr>
+            </w:pPr>
+            <w:r>
+              <w:rPr>
+                <w:rFonts w:ascii="Consolas" w:hAnsi="Consolas" w:cs="Consolas"/>
+              </w:rPr>
+              <w:t>^!</w:t>
+            </w:r>
+          </w:p>
+        </w:tc>
+        <w:tc>
+          <w:tcPr>
+            <w:tcW w:w="8725" w:type="dxa"/>
+          </w:tcPr>
+          <w:p>
+            <w:pPr>
+              <w:rPr>
+                <w:rFonts w:ascii="Consolas" w:hAnsi="Consolas" w:cs="Consolas"/>
+              </w:rPr>
+            </w:pPr>
+            <w:r>
+              <w:rPr>
+                <w:rFonts w:ascii="Consolas" w:hAnsi="Consolas" w:cs="Consolas"/>
+              </w:rPr>
+              <w:t>Bitwise NOT</w:t>
+            </w:r>
+          </w:p>
+        </w:tc>
+      </w:tr>
+      <w:tr>
+        <w:tc>
+          <w:tcPr>
+            <w:tcW w:w="625" w:type="dxa"/>
+          </w:tcPr>
+          <w:p>
+            <w:pPr>
+              <w:rPr>
+                <w:rFonts w:ascii="Consolas" w:hAnsi="Consolas" w:cs="Consolas"/>
+              </w:rPr>
+            </w:pPr>
+            <w:r>
+              <w:rPr>
+                <w:rFonts w:ascii="Consolas" w:hAnsi="Consolas" w:cs="Consolas"/>
+              </w:rPr>
+              <w:t>^|</w:t>
+            </w:r>
+          </w:p>
+        </w:tc>
+        <w:tc>
+          <w:tcPr>
+            <w:tcW w:w="8725" w:type="dxa"/>
+          </w:tcPr>
+          <w:p>
+            <w:pPr>
+              <w:rPr>
+                <w:rFonts w:ascii="Consolas" w:hAnsi="Consolas" w:cs="Consolas"/>
+              </w:rPr>
+            </w:pPr>
+            <w:r>
+              <w:rPr>
+                <w:rFonts w:ascii="Consolas" w:hAnsi="Consolas" w:cs="Consolas"/>
+              </w:rPr>
+              <w:t>Bitwise OR</w:t>
+            </w:r>
+          </w:p>
+        </w:tc>
+      </w:tr>
+    </w:tbl>
+    <w:p>
+      <w:pPr>
+        <w:rPr>
+          <w:rFonts w:ascii="Consolas" w:hAnsi="Consolas" w:cs="Consolas"/>
+        </w:rPr>
+      </w:pPr>
+    </w:p>
+    <w:p>
+      <w:pPr>
+        <w:jc w:val="center"/>
+        <w:rPr>
+          <w:rFonts w:ascii="Consolas" w:hAnsi="Consolas" w:cs="Consolas"/>
+        </w:rPr>
+      </w:pPr>
+      <w:r>
+        <w:rPr>
+          <w:rFonts w:ascii="Consolas" w:hAnsi="Consolas" w:cs="Consolas"/>
+        </w:rPr>
+        <w:t>Comparative</w:t>
+      </w:r>
+    </w:p>
+    <w:tbl>
+      <w:tblPr>
+        <w:tblStyle w:val="TableGrid"/>
+        <w:tblW w:w="0" w:type="auto"/>
+        <w:tblLook w:val="04A0" w:firstRow="1" w:lastRow="0" w:firstColumn="1" w:lastColumn="0" w:noHBand="0" w:noVBand="1"/>
+      </w:tblPr>
+      <w:tblGrid>
+        <w:gridCol w:w="625"/>
+        <w:gridCol w:w="8725"/>
+      </w:tblGrid>
+      <w:tr>
+        <w:tc>
+          <w:tcPr>
+            <w:tcW w:w="625" w:type="dxa"/>
+          </w:tcPr>
+          <w:p>
+            <w:pPr>
+              <w:rPr>
+                <w:rFonts w:ascii="Consolas" w:hAnsi="Consolas" w:cs="Consolas"/>
+              </w:rPr>
+            </w:pPr>
+            <w:r>
+              <w:rPr>
+                <w:rFonts w:ascii="Consolas" w:hAnsi="Consolas" w:cs="Consolas"/>
+              </w:rPr>
+              <w:t>==</w:t>
+            </w:r>
+          </w:p>
+        </w:tc>
+        <w:tc>
+          <w:tcPr>
+            <w:tcW w:w="8725" w:type="dxa"/>
+          </w:tcPr>
+          <w:p>
+            <w:pPr>
+              <w:rPr>
+                <w:rFonts w:ascii="Consolas" w:hAnsi="Consolas" w:cs="Consolas"/>
+              </w:rPr>
+            </w:pPr>
+            <w:r>
+              <w:rPr>
+                <w:rFonts w:ascii="Consolas" w:hAnsi="Consolas" w:cs="Consolas"/>
+              </w:rPr>
+              <w:t>Returns 1 if both operands are equal. Values, not addresses, are checked for equality</w:t>
+            </w:r>
+          </w:p>
+        </w:tc>
+      </w:tr>
+      <w:tr>
+        <w:tc>
+          <w:tcPr>
+            <w:tcW w:w="625" w:type="dxa"/>
+          </w:tcPr>
+          <w:p>
+            <w:pPr>
+              <w:rPr>
+                <w:rFonts w:ascii="Consolas" w:hAnsi="Consolas" w:cs="Consolas"/>
+              </w:rPr>
+            </w:pPr>
+            <w:r>
+              <w:rPr>
+                <w:rFonts w:ascii="Consolas" w:hAnsi="Consolas" w:cs="Consolas"/>
+              </w:rPr>
+              <w:t>!=</w:t>
+            </w:r>
+          </w:p>
+        </w:tc>
+        <w:tc>
+          <w:tcPr>
+            <w:tcW w:w="8725" w:type="dxa"/>
+          </w:tcPr>
+          <w:p>
+            <w:pPr>
+              <w:rPr>
+                <w:rFonts w:ascii="Consolas" w:hAnsi="Consolas" w:cs="Consolas"/>
+              </w:rPr>
+            </w:pPr>
+            <w:r>
+              <w:rPr>
+                <w:rFonts w:ascii="Consolas" w:hAnsi="Consolas" w:cs="Consolas"/>
+              </w:rPr>
+              <w:t>Returns 1 if operands are non-equal.</w:t>
+            </w:r>
+            <w:r>
+              <w:rPr>
+                <w:rFonts w:ascii="Consolas" w:hAnsi="Consolas" w:cs="Consolas"/>
+              </w:rPr>
+              <w:t xml:space="preserve"> Values, not addr</w:t>
+            </w:r>
+            <w:r>
+              <w:rPr>
+                <w:rFonts w:ascii="Consolas" w:hAnsi="Consolas" w:cs="Consolas"/>
+              </w:rPr>
+              <w:t>esses, are checked for equality</w:t>
+            </w:r>
+          </w:p>
+        </w:tc>
+      </w:tr>
+      <w:tr>
+        <w:tc>
+          <w:tcPr>
+            <w:tcW w:w="625" w:type="dxa"/>
+          </w:tcPr>
+          <w:p>
+            <w:pPr>
+              <w:rPr>
+                <w:rFonts w:ascii="Consolas" w:hAnsi="Consolas" w:cs="Consolas"/>
+              </w:rPr>
+            </w:pPr>
+            <w:r>
+              <w:rPr>
+                <w:rFonts w:ascii="Consolas" w:hAnsi="Consolas" w:cs="Consolas"/>
+              </w:rPr>
+              <w:t>&gt;</w:t>
+            </w:r>
+          </w:p>
+        </w:tc>
+        <w:tc>
+          <w:tcPr>
+            <w:tcW w:w="8725" w:type="dxa"/>
+          </w:tcPr>
+          <w:p>
+            <w:pPr>
+              <w:rPr>
+                <w:rFonts w:ascii="Consolas" w:hAnsi="Consolas" w:cs="Consolas"/>
+              </w:rPr>
+            </w:pPr>
+            <w:r>
+              <w:rPr>
+                <w:rFonts w:ascii="Consolas" w:hAnsi="Consolas" w:cs="Consolas"/>
+              </w:rPr>
+              <w:t>Left greater than right</w:t>
+            </w:r>
+          </w:p>
+        </w:tc>
+      </w:tr>
+      <w:tr>
+        <w:tc>
+          <w:tcPr>
+            <w:tcW w:w="625" w:type="dxa"/>
+          </w:tcPr>
+          <w:p>
+            <w:pPr>
+              <w:rPr>
+                <w:rFonts w:ascii="Consolas" w:hAnsi="Consolas" w:cs="Consolas"/>
+              </w:rPr>
+            </w:pPr>
+            <w:r>
+              <w:rPr>
+                <w:rFonts w:ascii="Consolas" w:hAnsi="Consolas" w:cs="Consolas"/>
+              </w:rPr>
+              <w:t>&gt;=</w:t>
+            </w:r>
+          </w:p>
+        </w:tc>
+        <w:tc>
+          <w:tcPr>
+            <w:tcW w:w="8725" w:type="dxa"/>
+          </w:tcPr>
+          <w:p>
+            <w:pPr>
+              <w:rPr>
+                <w:rFonts w:ascii="Consolas" w:hAnsi="Consolas" w:cs="Consolas"/>
+              </w:rPr>
+            </w:pPr>
+            <w:r>
+              <w:rPr>
+                <w:rFonts w:ascii="Consolas" w:hAnsi="Consolas" w:cs="Consolas"/>
+              </w:rPr>
+              <w:t>Left greater than or equal to right</w:t>
+            </w:r>
+          </w:p>
+        </w:tc>
+      </w:tr>
+      <w:tr>
+        <w:tc>
+          <w:tcPr>
+            <w:tcW w:w="625" w:type="dxa"/>
+          </w:tcPr>
+          <w:p>
+            <w:pPr>
+              <w:rPr>
+                <w:rFonts w:ascii="Consolas" w:hAnsi="Consolas" w:cs="Consolas"/>
+              </w:rPr>
+            </w:pPr>
+            <w:r>
+              <w:rPr>
+                <w:rFonts w:ascii="Consolas" w:hAnsi="Consolas" w:cs="Consolas"/>
+              </w:rPr>
+              <w:t>&lt;</w:t>
+            </w:r>
+          </w:p>
+        </w:tc>
+        <w:tc>
+          <w:tcPr>
+            <w:tcW w:w="8725" w:type="dxa"/>
+          </w:tcPr>
+          <w:p>
+            <w:pPr>
+              <w:rPr>
+                <w:rFonts w:ascii="Consolas" w:hAnsi="Consolas" w:cs="Consolas"/>
+              </w:rPr>
+            </w:pPr>
+            <w:r>
+              <w:rPr>
+                <w:rFonts w:ascii="Consolas" w:hAnsi="Consolas" w:cs="Consolas"/>
+              </w:rPr>
+              <w:t>Left less than right</w:t>
+            </w:r>
+          </w:p>
+        </w:tc>
+      </w:tr>
+      <w:tr>
+        <w:tc>
+          <w:tcPr>
+            <w:tcW w:w="625" w:type="dxa"/>
+          </w:tcPr>
+          <w:p>
+            <w:pPr>
+              <w:rPr>
+                <w:rFonts w:ascii="Consolas" w:hAnsi="Consolas" w:cs="Consolas"/>
+              </w:rPr>
+            </w:pPr>
+            <w:r>
+              <w:rPr>
+                <w:rFonts w:ascii="Consolas" w:hAnsi="Consolas" w:cs="Consolas"/>
+              </w:rPr>
+              <w:t>&lt;=</w:t>
+            </w:r>
+          </w:p>
+        </w:tc>
+        <w:tc>
+          <w:tcPr>
+            <w:tcW w:w="8725" w:type="dxa"/>
+          </w:tcPr>
+          <w:p>
+            <w:pPr>
+              <w:rPr>
+                <w:rFonts w:ascii="Consolas" w:hAnsi="Consolas" w:cs="Consolas"/>
+              </w:rPr>
+            </w:pPr>
+            <w:r>
+              <w:rPr>
+                <w:rFonts w:ascii="Consolas" w:hAnsi="Consolas" w:cs="Consolas"/>
+              </w:rPr>
+              <w:t>Left less than or equal to right</w:t>
+            </w:r>
+          </w:p>
+        </w:tc>
+      </w:tr>
+      <w:tr>
+        <w:tc>
+          <w:tcPr>
+            <w:tcW w:w="625" w:type="dxa"/>
+          </w:tcPr>
+          <w:p>
+            <w:pPr>
+              <w:rPr>
+                <w:rFonts w:ascii="Consolas" w:hAnsi="Consolas" w:cs="Consolas"/>
+              </w:rPr>
+            </w:pPr>
+            <w:r>
+              <w:rPr>
+                <w:rFonts w:ascii="Consolas" w:hAnsi="Consolas" w:cs="Consolas"/>
+              </w:rPr>
+              <w:t>&lt;&gt;</w:t>
+            </w:r>
+          </w:p>
+        </w:tc>
+        <w:tc>
+          <w:tcPr>
+            <w:tcW w:w="8725" w:type="dxa"/>
+          </w:tcPr>
+          <w:p>
+            <w:pPr>
+              <w:rPr>
+                <w:rFonts w:ascii="Consolas" w:hAnsi="Consolas" w:cs="Consolas"/>
+              </w:rPr>
+            </w:pPr>
+            <w:r>
+              <w:rPr>
+                <w:rFonts w:ascii="Consolas" w:hAnsi="Consolas" w:cs="Consolas"/>
+              </w:rPr>
+              <w:t xml:space="preserve">Left is </w:t>
+            </w:r>
+            <w:r>
+              <w:rPr>
+                <w:rFonts w:ascii="Consolas" w:hAnsi="Consolas" w:cs="Consolas"/>
+              </w:rPr>
+              <w:t>not between next two operands (comma separated)</w:t>
+            </w:r>
+          </w:p>
+        </w:tc>
+      </w:tr>
+      <w:tr>
+        <w:tc>
+          <w:tcPr>
+            <w:tcW w:w="625" w:type="dxa"/>
+          </w:tcPr>
+          <w:p>
+            <w:pPr>
+              <w:rPr>
+                <w:rFonts w:ascii="Consolas" w:hAnsi="Consolas" w:cs="Consolas"/>
+              </w:rPr>
+            </w:pPr>
+            <w:r>
+              <w:rPr>
+                <w:rFonts w:ascii="Consolas" w:hAnsi="Consolas" w:cs="Consolas"/>
+              </w:rPr>
+              <w:lastRenderedPageBreak/>
+              <w:t>&gt;&lt;</w:t>
+            </w:r>
+          </w:p>
+        </w:tc>
+        <w:tc>
+          <w:tcPr>
+            <w:tcW w:w="8725" w:type="dxa"/>
+          </w:tcPr>
+          <w:p>
+            <w:pPr>
+              <w:rPr>
+                <w:rFonts w:ascii="Consolas" w:hAnsi="Consolas" w:cs="Consolas"/>
+              </w:rPr>
+            </w:pPr>
+            <w:r>
+              <w:rPr>
+                <w:rFonts w:ascii="Consolas" w:hAnsi="Consolas" w:cs="Consolas"/>
+              </w:rPr>
+              <w:t>Left is between next two operands (comma separated)</w:t>
+            </w:r>
+          </w:p>
+        </w:tc>
+      </w:tr>
+      <w:tr>
+        <w:tc>
+          <w:tcPr>
+            <w:tcW w:w="625" w:type="dxa"/>
+          </w:tcPr>
+          <w:p>
+            <w:pPr>
+              <w:rPr>
+                <w:rFonts w:ascii="Consolas" w:hAnsi="Consolas" w:cs="Consolas"/>
+              </w:rPr>
+            </w:pPr>
+            <w:r>
+              <w:rPr>
+                <w:rFonts w:ascii="Consolas" w:hAnsi="Consolas" w:cs="Consolas"/>
+              </w:rPr>
+              <w:t>&lt;=&gt;</w:t>
+            </w:r>
+          </w:p>
+        </w:tc>
+        <w:tc>
+          <w:tcPr>
+            <w:tcW w:w="8725" w:type="dxa"/>
+          </w:tcPr>
+          <w:p>
+            <w:pPr>
+              <w:rPr>
+                <w:rFonts w:ascii="Consolas" w:hAnsi="Consolas" w:cs="Consolas"/>
+              </w:rPr>
+            </w:pPr>
+            <w:r>
+              <w:rPr>
+                <w:rFonts w:ascii="Consolas" w:hAnsi="Consolas" w:cs="Consolas"/>
+              </w:rPr>
+              <w:t>Left is equal to or outside next to operands (comma separated)</w:t>
+            </w:r>
+          </w:p>
+        </w:tc>
+      </w:tr>
+      <w:tr>
+        <w:tc>
+          <w:tcPr>
+            <w:tcW w:w="625" w:type="dxa"/>
+          </w:tcPr>
+          <w:p>
+            <w:pPr>
+              <w:rPr>
+                <w:rFonts w:ascii="Consolas" w:hAnsi="Consolas" w:cs="Consolas"/>
+              </w:rPr>
+            </w:pPr>
+            <w:r>
+              <w:rPr>
+                <w:rFonts w:ascii="Consolas" w:hAnsi="Consolas" w:cs="Consolas"/>
+              </w:rPr>
+              <w:t>&gt;=&lt;</w:t>
+            </w:r>
+          </w:p>
+        </w:tc>
+        <w:tc>
+          <w:tcPr>
+            <w:tcW w:w="8725" w:type="dxa"/>
+          </w:tcPr>
+          <w:p>
+            <w:pPr>
+              <w:rPr>
+                <w:rFonts w:ascii="Consolas" w:hAnsi="Consolas" w:cs="Consolas"/>
+              </w:rPr>
+            </w:pPr>
+            <w:r>
+              <w:rPr>
+                <w:rFonts w:ascii="Consolas" w:hAnsi="Consolas" w:cs="Consolas"/>
+              </w:rPr>
+              <w:t>Left is within or equal to next to operands (comma separated)</w:t>
+            </w:r>
+          </w:p>
+        </w:tc>
+      </w:tr>
+    </w:tbl>
+    <w:p>
+      <w:pPr>
+        <w:rPr>
+          <w:rFonts w:ascii="Consolas" w:hAnsi="Consolas" w:cs="Consolas"/>
+        </w:rPr>
+      </w:pPr>
+    </w:p>
+    <w:p>
+      <w:pPr>
+        <w:jc w:val="center"/>
+        <w:rPr>
+          <w:rFonts w:ascii="Consolas" w:hAnsi="Consolas" w:cs="Consolas"/>
+        </w:rPr>
+      </w:pPr>
+      <w:r>
+        <w:rPr>
+          <w:rFonts w:ascii="Consolas" w:hAnsi="Consolas" w:cs="Consolas"/>
+        </w:rPr>
+        <w:t>Setters</w:t>
+      </w:r>
+    </w:p>
+    <w:tbl>
+      <w:tblPr>
+        <w:tblStyle w:val="TableGrid"/>
+        <w:tblW w:w="0" w:type="auto"/>
+        <w:tblLook w:val="04A0" w:firstRow="1" w:lastRow="0" w:firstColumn="1" w:lastColumn="0" w:noHBand="0" w:noVBand="1"/>
+      </w:tblPr>
+      <w:tblGrid>
+        <w:gridCol w:w="625"/>
+        <w:gridCol w:w="8725"/>
+      </w:tblGrid>
+      <w:tr>
+        <w:tc>
+          <w:tcPr>
+            <w:tcW w:w="625" w:type="dxa"/>
+          </w:tcPr>
+          <w:p>
+            <w:pPr>
+              <w:rPr>
+                <w:rFonts w:ascii="Consolas" w:hAnsi="Consolas" w:cs="Consolas"/>
+              </w:rPr>
+            </w:pPr>
+            <w:r>
+              <w:rPr>
+                <w:rFonts w:ascii="Consolas" w:hAnsi="Consolas" w:cs="Consolas"/>
+              </w:rPr>
+              <w:t>=</w:t>
+            </w:r>
+          </w:p>
+        </w:tc>
+        <w:tc>
+          <w:tcPr>
+            <w:tcW w:w="8725" w:type="dxa"/>
+          </w:tcPr>
+          <w:p>
+            <w:pPr>
+              <w:rPr>
+                <w:rFonts w:ascii="Consolas" w:hAnsi="Consolas" w:cs="Consolas"/>
+              </w:rPr>
+            </w:pPr>
+            <w:r>
+              <w:rPr>
+                <w:rFonts w:ascii="Consolas" w:hAnsi="Consolas" w:cs="Consolas"/>
+              </w:rPr>
+              <w:t>Set left equal to right</w:t>
+            </w:r>
+          </w:p>
+        </w:tc>
+      </w:tr>
+      <w:tr>
+        <w:tc>
+          <w:tcPr>
+            <w:tcW w:w="625" w:type="dxa"/>
+          </w:tcPr>
+          <w:p>
+            <w:pPr>
+              <w:rPr>
+                <w:rFonts w:ascii="Consolas" w:hAnsi="Consolas" w:cs="Consolas"/>
+              </w:rPr>
+            </w:pPr>
+            <w:r>
+              <w:rPr>
+                <w:rFonts w:ascii="Consolas" w:hAnsi="Consolas" w:cs="Consolas"/>
+              </w:rPr>
+              <w:t>+=</w:t>
+            </w:r>
+          </w:p>
+        </w:tc>
+        <w:tc>
+          <w:tcPr>
+            <w:tcW w:w="8725" w:type="dxa"/>
+          </w:tcPr>
+          <w:p>
+            <w:pPr>
+              <w:rPr>
+                <w:rFonts w:ascii="Consolas" w:hAnsi="Consolas" w:cs="Consolas"/>
+              </w:rPr>
+            </w:pPr>
+            <w:r>
+              <w:rPr>
+                <w:rFonts w:ascii="Consolas" w:hAnsi="Consolas" w:cs="Consolas"/>
+              </w:rPr>
+              <w:t>Set left to sum of both operands</w:t>
+            </w:r>
+          </w:p>
+        </w:tc>
+      </w:tr>
+      <w:tr>
+        <w:tc>
+          <w:tcPr>
+            <w:tcW w:w="625" w:type="dxa"/>
+          </w:tcPr>
+          <w:p>
+            <w:pPr>
+              <w:rPr>
+                <w:rFonts w:ascii="Consolas" w:hAnsi="Consolas" w:cs="Consolas"/>
+              </w:rPr>
+            </w:pPr>
+            <w:r>
+              <w:rPr>
+                <w:rFonts w:ascii="Consolas" w:hAnsi="Consolas" w:cs="Consolas"/>
+              </w:rPr>
+              <w:t>-=</w:t>
+            </w:r>
+          </w:p>
+        </w:tc>
+        <w:tc>
+          <w:tcPr>
+            <w:tcW w:w="8725" w:type="dxa"/>
+          </w:tcPr>
+          <w:p>
+            <w:pPr>
+              <w:rPr>
+                <w:rFonts w:ascii="Consolas" w:hAnsi="Consolas" w:cs="Consolas"/>
+              </w:rPr>
+            </w:pPr>
+            <w:r>
+              <w:rPr>
+                <w:rFonts w:ascii="Consolas" w:hAnsi="Consolas" w:cs="Consolas"/>
+              </w:rPr>
+              <w:t>Set left to difference of both operands</w:t>
+            </w:r>
+          </w:p>
+        </w:tc>
+      </w:tr>
+      <w:tr>
+        <w:tc>
+          <w:tcPr>
+            <w:tcW w:w="625" w:type="dxa"/>
+          </w:tcPr>
+          <w:p>
+            <w:pPr>
+              <w:rPr>
+                <w:rFonts w:ascii="Consolas" w:hAnsi="Consolas" w:cs="Consolas"/>
+              </w:rPr>
+            </w:pPr>
+            <w:r>
+              <w:rPr>
+                <w:rFonts w:ascii="Consolas" w:hAnsi="Consolas" w:cs="Consolas"/>
+              </w:rPr>
+              <w:t>*-</w:t>
+            </w:r>
+          </w:p>
+        </w:tc>
+        <w:tc>
+          <w:tcPr>
+            <w:tcW w:w="8725" w:type="dxa"/>
+          </w:tcPr>
+          <w:p>
+            <w:pPr>
+              <w:rPr>
+                <w:rFonts w:ascii="Consolas" w:hAnsi="Consolas" w:cs="Consolas"/>
+              </w:rPr>
+            </w:pPr>
+            <w:r>
+              <w:rPr>
+                <w:rFonts w:ascii="Consolas" w:hAnsi="Consolas" w:cs="Consolas"/>
+              </w:rPr>
+              <w:t>Set left to product of both operands</w:t>
+            </w:r>
+          </w:p>
+        </w:tc>
+      </w:tr>
+      <w:tr>
+        <w:tc>
+          <w:tcPr>
+            <w:tcW w:w="625" w:type="dxa"/>
+          </w:tcPr>
+          <w:p>
+            <w:pPr>
+              <w:rPr>
+                <w:rFonts w:ascii="Consolas" w:hAnsi="Consolas" w:cs="Consolas"/>
+              </w:rPr>
+            </w:pPr>
+            <w:r>
+              <w:rPr>
+                <w:rFonts w:ascii="Consolas" w:hAnsi="Consolas" w:cs="Consolas"/>
+              </w:rPr>
+              <w:t>/=</w:t>
+            </w:r>
+          </w:p>
+        </w:tc>
+        <w:tc>
+          <w:tcPr>
+            <w:tcW w:w="8725" w:type="dxa"/>
+          </w:tcPr>
+          <w:p>
+            <w:pPr>
+              <w:rPr>
+                <w:rFonts w:ascii="Consolas" w:hAnsi="Consolas" w:cs="Consolas"/>
+              </w:rPr>
+            </w:pPr>
+            <w:r>
+              <w:rPr>
+                <w:rFonts w:ascii="Consolas" w:hAnsi="Consolas" w:cs="Consolas"/>
+              </w:rPr>
+              <w:t>Set left to quotient of both operands</w:t>
+            </w:r>
+          </w:p>
+        </w:tc>
+      </w:tr>
+      <w:tr>
+        <w:tc>
+          <w:tcPr>
+            <w:tcW w:w="625" w:type="dxa"/>
+          </w:tcPr>
+          <w:p>
+            <w:pPr>
+              <w:rPr>
+                <w:rFonts w:ascii="Consolas" w:hAnsi="Consolas" w:cs="Consolas"/>
+              </w:rPr>
+            </w:pPr>
+            <w:r>
+              <w:rPr>
+                <w:rFonts w:ascii="Consolas" w:hAnsi="Consolas" w:cs="Consolas"/>
+              </w:rPr>
+              <w:t>=&amp;</w:t>
+            </w:r>
+          </w:p>
+        </w:tc>
+        <w:tc>
+          <w:tcPr>
+            <w:tcW w:w="8725" w:type="dxa"/>
+          </w:tcPr>
+          <w:p>
+            <w:pPr>
+              <w:rPr>
+                <w:rFonts w:ascii="Consolas" w:hAnsi="Consolas" w:cs="Consolas"/>
+              </w:rPr>
+            </w:pPr>
+            <w:r>
+              <w:rPr>
+                <w:rFonts w:ascii="Consolas" w:hAnsi="Consolas" w:cs="Consolas"/>
+              </w:rPr>
+              <w:t>Set left to bitwise AND of both operands</w:t>
+            </w:r>
+          </w:p>
+        </w:tc>
+      </w:tr>
+      <w:tr>
+        <w:tc>
+          <w:tcPr>
+            <w:tcW w:w="625" w:type="dxa"/>
+          </w:tcPr>
+          <w:p>
+            <w:pPr>
+              <w:rPr>
+                <w:rFonts w:ascii="Consolas" w:hAnsi="Consolas" w:cs="Consolas"/>
+              </w:rPr>
+            </w:pPr>
+            <w:r>
+              <w:rPr>
+                <w:rFonts w:ascii="Consolas" w:hAnsi="Consolas" w:cs="Consolas"/>
+              </w:rPr>
+              <w:t>=|</w:t>
+            </w:r>
+          </w:p>
+        </w:tc>
+        <w:tc>
+          <w:tcPr>
+            <w:tcW w:w="8725" w:type="dxa"/>
+          </w:tcPr>
+          <w:p>
+            <w:pPr>
+              <w:rPr>
+                <w:rFonts w:ascii="Consolas" w:hAnsi="Consolas" w:cs="Consolas"/>
+              </w:rPr>
+            </w:pPr>
+            <w:r>
+              <w:rPr>
+                <w:rFonts w:ascii="Consolas" w:hAnsi="Consolas" w:cs="Consolas"/>
+              </w:rPr>
+              <w:t>Set left to bitwise OR of both operands</w:t>
+            </w:r>
+          </w:p>
+        </w:tc>
+      </w:tr>
+      <w:tr>
+        <w:tc>
+          <w:tcPr>
+            <w:tcW w:w="625" w:type="dxa"/>
+          </w:tcPr>
+          <w:p>
+            <w:pPr>
+              <w:rPr>
+                <w:rFonts w:ascii="Consolas" w:hAnsi="Consolas" w:cs="Consolas"/>
+              </w:rPr>
+            </w:pPr>
+            <w:r>
+              <w:rPr>
+                <w:rFonts w:ascii="Consolas" w:hAnsi="Consolas" w:cs="Consolas"/>
+              </w:rPr>
+              <w:t>=!</w:t>
+            </w:r>
+          </w:p>
+        </w:tc>
+        <w:tc>
+          <w:tcPr>
+            <w:tcW w:w="8725" w:type="dxa"/>
+          </w:tcPr>
+          <w:p>
+            <w:pPr>
+              <w:rPr>
+                <w:rFonts w:ascii="Consolas" w:hAnsi="Consolas" w:cs="Consolas"/>
+              </w:rPr>
+            </w:pPr>
+            <w:r>
+              <w:rPr>
+                <w:rFonts w:ascii="Consolas" w:hAnsi="Consolas" w:cs="Consolas"/>
+              </w:rPr>
+              <w:t>Set left to bitwise NOT of right</w:t>
+            </w:r>
+          </w:p>
+        </w:tc>
+      </w:tr>
+      <w:tr>
+        <w:tc>
+          <w:tcPr>
+            <w:tcW w:w="625" w:type="dxa"/>
+          </w:tcPr>
+          <w:p>
+            <w:pPr>
+              <w:rPr>
+                <w:rFonts w:ascii="Consolas" w:hAnsi="Consolas" w:cs="Consolas"/>
+              </w:rPr>
+            </w:pPr>
+            <w:r>
+              <w:rPr>
+                <w:rFonts w:ascii="Consolas" w:hAnsi="Consolas" w:cs="Consolas"/>
+              </w:rPr>
+              <w:t>?=</w:t>
+            </w:r>
+          </w:p>
+        </w:tc>
+        <w:tc>
+          <w:tcPr>
+            <w:tcW w:w="8725" w:type="dxa"/>
+          </w:tcPr>
+          <w:p>
+            <w:pPr>
+              <w:rPr>
+                <w:rFonts w:ascii="Consolas" w:hAnsi="Consolas" w:cs="Consolas"/>
+              </w:rPr>
+            </w:pPr>
+            <w:r>
+              <w:rPr>
+                <w:rFonts w:ascii="Consolas" w:hAnsi="Consolas" w:cs="Consolas"/>
+              </w:rPr>
+              <w:t>Ternary operation</w:t>
+            </w:r>
+          </w:p>
+        </w:tc>
+      </w:tr>
+    </w:tbl>
+    <w:p>
+      <w:pPr>
+        <w:rPr>
+          <w:rFonts w:ascii="Consolas" w:hAnsi="Consolas" w:cs="Consolas"/>
+        </w:rPr>
+      </w:pPr>
+    </w:p>
+    <w:p>
+      <w:pPr>
+        <w:jc w:val="center"/>
+        <w:rPr>
+          <w:rFonts w:ascii="Consolas" w:hAnsi="Consolas" w:cs="Consolas"/>
+        </w:rPr>
+      </w:pPr>
+      <w:r>
+        <w:rPr>
+          <w:rFonts w:ascii="Consolas" w:hAnsi="Consolas" w:cs="Consolas"/>
+        </w:rPr>
+        <w:t>Grouping</w:t>
+      </w:r>
+    </w:p>
+    <w:tbl>
+      <w:tblPr>
+        <w:tblStyle w:val="TableGrid"/>
+        <w:tblW w:w="0" w:type="auto"/>
+        <w:tblLook w:val="04A0" w:firstRow="1" w:lastRow="0" w:firstColumn="1" w:lastColumn="0" w:noHBand="0" w:noVBand="1"/>
+      </w:tblPr>
+      <w:tblGrid>
+        <w:gridCol w:w="625"/>
+        <w:gridCol w:w="8725"/>
+      </w:tblGrid>
+      <w:tr>
+        <w:tc>
+          <w:tcPr>
+            <w:tcW w:w="625" w:type="dxa"/>
+          </w:tcPr>
+          <w:p>
+            <w:pPr>
+              <w:rPr>
+                <w:rFonts w:ascii="Consolas" w:hAnsi="Consolas" w:cs="Consolas"/>
+              </w:rPr>
+            </w:pPr>
+            <w:r>
+              <w:rPr>
+                <w:rFonts w:ascii="Consolas" w:hAnsi="Consolas" w:cs="Consolas"/>
+              </w:rPr>
+              <w:t>(</w:t>
+            </w:r>
+          </w:p>
+        </w:tc>
+        <w:tc>
+          <w:tcPr>
+            <w:tcW w:w="8725" w:type="dxa"/>
+          </w:tcPr>
+          <w:p>
+            <w:pPr>
+              <w:rPr>
+                <w:rFonts w:ascii="Consolas" w:hAnsi="Consolas" w:cs="Consolas"/>
+              </w:rPr>
+            </w:pPr>
+            <w:r>
+              <w:rPr>
+                <w:rFonts w:ascii="Consolas" w:hAnsi="Consolas" w:cs="Consolas"/>
+              </w:rPr>
+              <w:t>Begin priority or argument group</w:t>
+            </w:r>
+          </w:p>
+        </w:tc>
+      </w:tr>
+      <w:tr>
+        <w:tc>
+          <w:tcPr>
+            <w:tcW w:w="625" w:type="dxa"/>
+          </w:tcPr>
+          <w:p>
+            <w:pPr>
+              <w:rPr>
+                <w:rFonts w:ascii="Consolas" w:hAnsi="Consolas" w:cs="Consolas"/>
+              </w:rPr>
+            </w:pPr>
+            <w:r>
+              <w:rPr>
+                <w:rFonts w:ascii="Consolas" w:hAnsi="Consolas" w:cs="Consolas"/>
+              </w:rPr>
+              <w:t>)</w:t>
+            </w:r>
+          </w:p>
+        </w:tc>
+        <w:tc>
+          <w:tcPr>
+            <w:tcW w:w="8725" w:type="dxa"/>
+          </w:tcPr>
+          <w:p>
+            <w:pPr>
+              <w:rPr>
+                <w:rFonts w:ascii="Consolas" w:hAnsi="Consolas" w:cs="Consolas"/>
+              </w:rPr>
+            </w:pPr>
+            <w:r>
+              <w:rPr>
+                <w:rFonts w:ascii="Consolas" w:hAnsi="Consolas" w:cs="Consolas"/>
+              </w:rPr>
+              <w:t>End priority or argument group</w:t>
+            </w:r>
+          </w:p>
+        </w:tc>
+      </w:tr>
+      <w:tr>
+        <w:tc>
+          <w:tcPr>
+            <w:tcW w:w="625" w:type="dxa"/>
+          </w:tcPr>
+          <w:p>
+            <w:pPr>
+              <w:rPr>
+                <w:rFonts w:ascii="Consolas" w:hAnsi="Consolas" w:cs="Consolas"/>
+              </w:rPr>
+            </w:pPr>
+            <w:r>
+              <w:rPr>
+                <w:rFonts w:ascii="Consolas" w:hAnsi="Consolas" w:cs="Consolas"/>
+              </w:rPr>
+              <w:t>{</w:t>
+            </w:r>
+          </w:p>
+        </w:tc>
+        <w:tc>
+          <w:tcPr>
+            <w:tcW w:w="8725" w:type="dxa"/>
+          </w:tcPr>
+          <w:p>
+            <w:pPr>
+              <w:rPr>
+                <w:rFonts w:ascii="Consolas" w:hAnsi="Consolas" w:cs="Consolas"/>
+              </w:rPr>
+            </w:pPr>
+            <w:r>
+              <w:rPr>
+                <w:rFonts w:ascii="Consolas" w:hAnsi="Consolas" w:cs="Consolas"/>
+              </w:rPr>
+              <w:t>Begin code block</w:t>
+            </w:r>
+          </w:p>
+        </w:tc>
+      </w:tr>
+      <w:tr>
+        <w:tc>
+          <w:tcPr>
+            <w:tcW w:w="625" w:type="dxa"/>
+          </w:tcPr>
+          <w:p>
+            <w:pPr>
+              <w:rPr>
+                <w:rFonts w:ascii="Consolas" w:hAnsi="Consolas" w:cs="Consolas"/>
+              </w:rPr>
+            </w:pPr>
+            <w:r>
+              <w:rPr>
+                <w:rFonts w:ascii="Consolas" w:hAnsi="Consolas" w:cs="Consolas"/>
+              </w:rPr>
+              <w:t>}</w:t>
+            </w:r>
+          </w:p>
+        </w:tc>
+        <w:tc>
+          <w:tcPr>
+            <w:tcW w:w="8725" w:type="dxa"/>
+          </w:tcPr>
+          <w:p>
+            <w:pPr>
+              <w:rPr>
+                <w:rFonts w:ascii="Consolas" w:hAnsi="Consolas" w:cs="Consolas"/>
+              </w:rPr>
+            </w:pPr>
+            <w:r>
+              <w:rPr>
+                <w:rFonts w:ascii="Consolas" w:hAnsi="Consolas" w:cs="Consolas"/>
+              </w:rPr>
+              <w:t>End code block</w:t>
+            </w:r>
+          </w:p>
+        </w:tc>
+      </w:tr>
+      <w:tr>
+        <w:tc>
+          <w:tcPr>
+            <w:tcW w:w="625" w:type="dxa"/>
+          </w:tcPr>
+          <w:p>
+            <w:pPr>
+              <w:rPr>
+                <w:rFonts w:ascii="Consolas" w:hAnsi="Consolas" w:cs="Consolas"/>
+              </w:rPr>
+            </w:pPr>
+            <w:r>
+              <w:rPr>
+                <w:rFonts w:ascii="Consolas" w:hAnsi="Consolas" w:cs="Consolas"/>
+              </w:rPr>
+              <w:t>[</w:t>
+            </w:r>
+          </w:p>
+        </w:tc>
+        <w:tc>
+          <w:tcPr>
+            <w:tcW w:w="8725" w:type="dxa"/>
+          </w:tcPr>
+          <w:p>
+            <w:pPr>
+              <w:rPr>
+                <w:rFonts w:ascii="Consolas" w:hAnsi="Consolas" w:cs="Consolas"/>
+              </w:rPr>
+            </w:pPr>
+            <w:r>
+              <w:rPr>
+                <w:rFonts w:ascii="Consolas" w:hAnsi="Consolas" w:cs="Consolas"/>
+              </w:rPr>
+              <w:t>Start explicit list block</w:t>
+            </w:r>
+          </w:p>
+        </w:tc>
+      </w:tr>
+      <w:tr>
+        <w:tc>
+          <w:tcPr>
+            <w:tcW w:w="625" w:type="dxa"/>
+          </w:tcPr>
+          <w:p>
+            <w:pPr>
+              <w:rPr>
+                <w:rFonts w:ascii="Consolas" w:hAnsi="Consolas" w:cs="Consolas"/>
+              </w:rPr>
+            </w:pPr>
+            <w:r>
+              <w:rPr>
+                <w:rFonts w:ascii="Consolas" w:hAnsi="Consolas" w:cs="Consolas"/>
+              </w:rPr>
+              <w:t>]</w:t>
+            </w:r>
+          </w:p>
+        </w:tc>
+        <w:tc>
+          <w:tcPr>
+            <w:tcW w:w="8725" w:type="dxa"/>
+          </w:tcPr>
+          <w:p>
+            <w:pPr>
+              <w:rPr>
+                <w:rFonts w:ascii="Consolas" w:hAnsi="Consolas" w:cs="Consolas"/>
+              </w:rPr>
+            </w:pPr>
+            <w:r>
+              <w:rPr>
+                <w:rFonts w:ascii="Consolas" w:hAnsi="Consolas" w:cs="Consolas"/>
+              </w:rPr>
+              <w:t>End explicit list block</w:t>
+            </w:r>
+          </w:p>
+        </w:tc>
+      </w:tr>
+    </w:tbl>
+    <w:p>
+      <w:pPr>
+        <w:rPr>
+          <w:rFonts w:ascii="Consolas" w:hAnsi="Consolas" w:cs="Consolas"/>
+        </w:rPr>
+      </w:pPr>
+      <w:bookmarkStart w:id="0" w:name="_GoBack"/>
+      <w:bookmarkEnd w:id="0"/>
+    </w:p>
+    <w:p>
+      <w:pPr>
+        <w:jc w:val="center"/>
+        <w:rPr>
+          <w:rFonts w:ascii="Consolas" w:hAnsi="Consolas" w:cs="Consolas"/>
+        </w:rPr>
+      </w:pPr>
+      <w:r>
+        <w:rPr>
+          <w:rFonts w:ascii="Consolas" w:hAnsi="Consolas" w:cs="Consolas"/>
+        </w:rPr>
+        <w:t>Misc</w:t>
+      </w:r>
+    </w:p>
+    <w:tbl>
+      <w:tblPr>
+        <w:tblStyle w:val="TableGrid"/>
+        <w:tblW w:w="0" w:type="auto"/>
+        <w:tblLook w:val="04A0" w:firstRow="1" w:lastRow="0" w:firstColumn="1" w:lastColumn="0" w:noHBand="0" w:noVBand="1"/>
+      </w:tblPr>
+      <w:tblGrid>
+        <w:gridCol w:w="625"/>
+        <w:gridCol w:w="8725"/>
+      </w:tblGrid>
+      <w:tr>
+        <w:tc>
+          <w:tcPr>
+            <w:tcW w:w="625" w:type="dxa"/>
+          </w:tcPr>
+          <w:p>
+            <w:pPr>
+              <w:rPr>
+                <w:rFonts w:ascii="Consolas" w:hAnsi="Consolas" w:cs="Consolas"/>
+              </w:rPr>
+            </w:pPr>
+            <w:r>
+              <w:rPr>
+                <w:rFonts w:ascii="Consolas" w:hAnsi="Consolas" w:cs="Consolas"/>
+              </w:rPr>
+              <w:t>~</w:t>
+            </w:r>
+          </w:p>
+        </w:tc>
+        <w:tc>
+          <w:tcPr>
+            <w:tcW w:w="8725" w:type="dxa"/>
+          </w:tcPr>
+          <w:p>
+            <w:pPr>
+              <w:rPr>
+                <w:rFonts w:ascii="Consolas" w:hAnsi="Consolas" w:cs="Consolas"/>
+              </w:rPr>
+            </w:pPr>
+            <w:r>
+              <w:rPr>
+                <w:rFonts w:ascii="Consolas" w:hAnsi="Consolas" w:cs="Consolas"/>
+              </w:rPr>
+              <w:t>Option string</w:t>
+            </w:r>
+          </w:p>
+        </w:tc>
+      </w:tr>
+      <w:tr>
+        <w:tc>
+          <w:tcPr>
+            <w:tcW w:w="625" w:type="dxa"/>
+          </w:tcPr>
+          <w:p>
+            <w:pPr>
+              <w:rPr>
+                <w:rFonts w:ascii="Consolas" w:hAnsi="Consolas" w:cs="Consolas"/>
+              </w:rPr>
+            </w:pPr>
+            <w:r>
+              <w:rPr>
+                <w:rFonts w:ascii="Consolas" w:hAnsi="Consolas" w:cs="Consolas"/>
+              </w:rPr>
+              <w:t>:</w:t>
+            </w:r>
+          </w:p>
+        </w:tc>
+        <w:tc>
+          <w:tcPr>
+            <w:tcW w:w="8725" w:type="dxa"/>
+          </w:tcPr>
+          <w:p>
+            <w:pPr>
+              <w:rPr>
+                <w:rFonts w:ascii="Consolas" w:hAnsi="Consolas" w:cs="Consolas"/>
+              </w:rPr>
+            </w:pPr>
+            <w:r>
+              <w:rPr>
+                <w:rFonts w:ascii="Consolas" w:hAnsi="Consolas" w:cs="Consolas"/>
+              </w:rPr>
+              <w:t>Index</w:t>
+            </w:r>
+          </w:p>
+        </w:tc>
+      </w:tr>
+      <w:tr>
+        <w:tc>
+          <w:tcPr>
+            <w:tcW w:w="625" w:type="dxa"/>
+          </w:tcPr>
+          <w:p>
+            <w:pPr>
+              <w:rPr>
+                <w:rFonts w:ascii="Consolas" w:hAnsi="Consolas" w:cs="Consolas"/>
+              </w:rPr>
+            </w:pPr>
+            <w:r>
+              <w:rPr>
+                <w:rFonts w:ascii="Consolas" w:hAnsi="Consolas" w:cs="Consolas"/>
+              </w:rPr>
+              <w:t>.</w:t>
+            </w:r>
+          </w:p>
+        </w:tc>
+        <w:tc>
+          <w:tcPr>
+            <w:tcW w:w="8725" w:type="dxa"/>
+          </w:tcPr>
+          <w:p>
+            <w:pPr>
+              <w:rPr>
+                <w:rFonts w:ascii="Consolas" w:hAnsi="Consolas" w:cs="Consolas"/>
+              </w:rPr>
+            </w:pPr>
+            <w:r>
+              <w:rPr>
+                <w:rFonts w:ascii="Consolas" w:hAnsi="Consolas" w:cs="Consolas"/>
+              </w:rPr>
+              <w:t>Member dereference</w:t>
+            </w:r>
+          </w:p>
+        </w:tc>
+      </w:tr>
+      <w:tr>
+        <w:tc>
+          <w:tcPr>
+            <w:tcW w:w="625" w:type="dxa"/>
+          </w:tcPr>
+          <w:p>
+            <w:pPr>
+              <w:rPr>
+                <w:rFonts w:ascii="Consolas" w:hAnsi="Consolas" w:cs="Consolas"/>
+              </w:rPr>
+            </w:pPr>
+            <w:r>
+              <w:rPr>
+                <w:rFonts w:ascii="Consolas" w:hAnsi="Consolas" w:cs="Consolas"/>
+              </w:rPr>
+              <w:t>#</w:t>
+            </w:r>
+          </w:p>
+        </w:tc>
+        <w:tc>
+          <w:tcPr>
+            <w:tcW w:w="8725" w:type="dxa"/>
+          </w:tcPr>
+          <w:p>
+            <w:pPr>
+              <w:rPr>
+                <w:rFonts w:ascii="Consolas" w:hAnsi="Consolas" w:cs="Consolas"/>
+              </w:rPr>
+            </w:pPr>
+            <w:r>
+              <w:rPr>
+                <w:rFonts w:ascii="Consolas" w:hAnsi="Consolas" w:cs="Consolas"/>
+              </w:rPr>
+              <w:t>Single line comment start/end</w:t>
+            </w:r>
+          </w:p>
+        </w:tc>
+      </w:tr>
+      <w:tr>
+        <w:tc>
+          <w:tcPr>
+            <w:tcW w:w="625" w:type="dxa"/>
+          </w:tcPr>
+          <w:p>
+            <w:pPr>
+              <w:rPr>
+                <w:rFonts w:ascii="Consolas" w:hAnsi="Consolas" w:cs="Consolas"/>
+              </w:rPr>
+            </w:pPr>
+            <w:r>
+              <w:rPr>
+                <w:rFonts w:ascii="Consolas" w:hAnsi="Consolas" w:cs="Consolas"/>
+              </w:rPr>
+              <w:t>#* *#</w:t>
+            </w:r>
+          </w:p>
+        </w:tc>
+        <w:tc>
+          <w:tcPr>
+            <w:tcW w:w="8725" w:type="dxa"/>
+          </w:tcPr>
+          <w:p>
+            <w:pPr>
+              <w:rPr>
+                <w:rFonts w:ascii="Consolas" w:hAnsi="Consolas" w:cs="Consolas"/>
+              </w:rPr>
+            </w:pPr>
+            <w:r>
+              <w:rPr>
+                <w:rFonts w:ascii="Consolas" w:hAnsi="Consolas" w:cs="Consolas"/>
+              </w:rPr>
+              <w:t>Multi-line comment</w:t>
+            </w:r>
+          </w:p>
+        </w:tc>
+      </w:tr>
+      <w:tr>
+        <w:tc>
+          <w:tcPr>
+            <w:tcW w:w="625" w:type="dxa"/>
+          </w:tcPr>
+          <w:p>
+            <w:pPr>
+              <w:rPr>
+                <w:rFonts w:ascii="Consolas" w:hAnsi="Consolas" w:cs="Consolas"/>
+              </w:rPr>
+            </w:pPr>
+            <w:r>
+              <w:rPr>
+                <w:rFonts w:ascii="Consolas" w:hAnsi="Consolas" w:cs="Consolas"/>
+              </w:rPr>
+              <w:t>,</w:t>
+            </w:r>
+          </w:p>
+        </w:tc>
+        <w:tc>
+          <w:tcPr>
+            <w:tcW w:w="8725" w:type="dxa"/>
+          </w:tcPr>
+          <w:p>
+            <w:pPr>
+              <w:rPr>
+                <w:rFonts w:ascii="Consolas" w:hAnsi="Consolas" w:cs="Consolas"/>
+              </w:rPr>
+            </w:pPr>
+            <w:r>
+              <w:rPr>
+                <w:rFonts w:ascii="Consolas" w:hAnsi="Consolas" w:cs="Consolas"/>
+              </w:rPr>
+              <w:t>List seperator</w:t>
+            </w:r>
+          </w:p>
+        </w:tc>
+      </w:tr>
+      <w:tr>
+        <w:tc>
+          <w:tcPr>
+            <w:tcW w:w="625" w:type="dxa"/>
+          </w:tcPr>
+          <w:p>
+            <w:pPr>
+              <w:rPr>
+                <w:rFonts w:ascii="Consolas" w:hAnsi="Consolas" w:cs="Consolas"/>
+              </w:rPr>
+            </w:pPr>
+            <w:r>
+              <w:rPr>
+                <w:rFonts w:ascii="Consolas" w:hAnsi="Consolas" w:cs="Consolas"/>
+              </w:rPr>
+              <w:t>@</w:t>
+            </w:r>
+          </w:p>
+        </w:tc>
+        <w:tc>
+          <w:tcPr>
+            <w:tcW w:w="8725" w:type="dxa"/>
+          </w:tcPr>
+          <w:p>
+            <w:pPr>
+              <w:rPr>
+                <w:rFonts w:ascii="Consolas" w:hAnsi="Consolas" w:cs="Consolas"/>
+              </w:rPr>
+            </w:pPr>
+            <w:r>
+              <w:rPr>
+                <w:rFonts w:ascii="Consolas" w:hAnsi="Consolas" w:cs="Consolas"/>
+              </w:rPr>
+              <w:t>Return address of following object</w:t>
+            </w:r>
+          </w:p>
+        </w:tc>
+      </w:tr>
+    </w:tbl>
+    <w:p>
+      <w:pPr>
+        <w:rPr>
+          <w:rFonts w:ascii="Consolas" w:hAnsi="Consolas" w:cs="Consolas"/>
+        </w:rPr>
+      </w:pPr>
+    </w:p>
+    <w:p>
+      <w:pPr>
+        <w:rPr>
+          <w:rFonts w:ascii="Consolas" w:hAnsi="Consolas" w:cs="Consolas"/>
+          <w:b/>
+        </w:rPr>
+      </w:pPr>
+      <w:r>
+        <w:rPr>
+          <w:rFonts w:ascii="Consolas" w:hAnsi="Consolas" w:cs="Consolas"/>
+          <w:b/>
+        </w:rPr>
+        <w:br w:type="page"/>
+      </w:r>
+    </w:p>
+    <w:p>
+      <w:pPr>
+        <w:jc w:val="center"/>
         <w:rPr>
           <w:rFonts w:ascii="Consolas" w:hAnsi="Consolas" w:cs="Consolas"/>
           <w:sz w:val="48"/>
           <w:szCs w:val="48"/>
         </w:rPr>
+      </w:pPr>
+      <w:r>
+        <w:rPr>
+          <w:rFonts w:ascii="Consolas" w:hAnsi="Consolas" w:cs="Consolas"/>
+          <w:sz w:val="48"/>
+          <w:szCs w:val="48"/>
+        </w:rPr>
+        <w:lastRenderedPageBreak/>
+        <w:t>Option Strings</w:t>
+      </w:r>
+    </w:p>
+    <w:p>
+      <w:pPr>
+        <w:rPr>
+          <w:rFonts w:ascii="Consolas" w:hAnsi="Consolas" w:cs="Consolas"/>
+        </w:rPr>
+      </w:pPr>
+    </w:p>
+    <w:p>
+      <w:pPr>
+        <w:rPr>
+          <w:rFonts w:ascii="Consolas" w:hAnsi="Consolas" w:cs="Consolas"/>
+        </w:rPr>
+      </w:pPr>
+      <w:r>
+        <w:rPr>
+          <w:rFonts w:ascii="Consolas" w:hAnsi="Consolas" w:cs="Consolas"/>
+        </w:rPr>
+        <w:tab/>
+        <w:t>Options strings provide a means of adding additional, optional control to a method or declaration without requiring long, cumbersome optional parameters. Option strings do not have enforced meanings, especially in third party implementations.</w:t>
+      </w:r>
+    </w:p>
+    <w:p>
+      <w:pPr>
+        <w:rPr>
+          <w:rFonts w:ascii="Consolas" w:hAnsi="Consolas" w:cs="Consolas"/>
+        </w:rPr>
+      </w:pPr>
+      <w:r>
+        <w:rPr>
+          <w:rFonts w:ascii="Consolas" w:hAnsi="Consolas" w:cs="Consolas"/>
+        </w:rPr>
+        <w:tab/>
+        <w:t>An option string is used by adding a tilde ‘~’ to the right of a method’s argument list (or simply to the right of the keyword if no arguments are given) followed by a series of case sensitive letters. Numbers may be used, but are discouraged.</w:t>
+      </w:r>
+      <w:r>
+        <w:rPr>
+          <w:rFonts w:ascii="Consolas" w:hAnsi="Consolas" w:cs="Consolas"/>
+        </w:rPr>
+        <w:t xml:space="preserve"> Options do not apply to variables.</w:t>
+      </w:r>
+    </w:p>
+    <w:p>
+      <w:pPr>
+        <w:rPr>
+          <w:rFonts w:ascii="Consolas" w:hAnsi="Consolas" w:cs="Consolas"/>
+        </w:rPr>
+      </w:pPr>
+      <w:r>
+        <w:rPr>
+          <w:rFonts w:ascii="Consolas" w:hAnsi="Consolas" w:cs="Consolas"/>
+        </w:rPr>
+        <w:tab/>
+        <w:t>Below are the suggested meanings of some option characters, and the most likely meaning throughout the standard implementation.</w:t>
+      </w:r>
+    </w:p>
+    <w:p>
+      <w:pPr>
+        <w:rPr>
+          <w:rFonts w:ascii="Consolas" w:hAnsi="Consolas" w:cs="Consolas"/>
+        </w:rPr>
+      </w:pPr>
+    </w:p>
+    <w:tbl>
+      <w:tblPr>
+        <w:tblStyle w:val="TableGrid"/>
+        <w:tblW w:w="0" w:type="auto"/>
+        <w:tblLook w:val="04A0" w:firstRow="1" w:lastRow="0" w:firstColumn="1" w:lastColumn="0" w:noHBand="0" w:noVBand="1"/>
+      </w:tblPr>
+      <w:tblGrid>
+        <w:gridCol w:w="445"/>
+        <w:gridCol w:w="8905"/>
+      </w:tblGrid>
+      <w:tr>
+        <w:tc>
+          <w:tcPr>
+            <w:tcW w:w="445" w:type="dxa"/>
+          </w:tcPr>
+          <w:p>
+            <w:pPr>
+              <w:rPr>
+                <w:rFonts w:ascii="Consolas" w:hAnsi="Consolas" w:cs="Consolas"/>
+              </w:rPr>
+            </w:pPr>
+            <w:r>
+              <w:rPr>
+                <w:rFonts w:ascii="Consolas" w:hAnsi="Consolas" w:cs="Consolas"/>
+              </w:rPr>
+              <w:t>f</w:t>
+            </w:r>
+          </w:p>
+        </w:tc>
+        <w:tc>
+          <w:tcPr>
+            <w:tcW w:w="8905" w:type="dxa"/>
+          </w:tcPr>
+          <w:p>
+            <w:pPr>
+              <w:rPr>
+                <w:rFonts w:ascii="Consolas" w:hAnsi="Consolas" w:cs="Consolas"/>
+              </w:rPr>
+            </w:pPr>
+            <w:r>
+              <w:rPr>
+                <w:rFonts w:ascii="Consolas" w:hAnsi="Consolas" w:cs="Consolas"/>
+              </w:rPr>
+              <w:t>Force method to continue through errors</w:t>
+            </w:r>
+          </w:p>
+        </w:tc>
+      </w:tr>
+      <w:tr>
+        <w:tc>
+          <w:tcPr>
+            <w:tcW w:w="445" w:type="dxa"/>
+          </w:tcPr>
+          <w:p>
+            <w:pPr>
+              <w:rPr>
+                <w:rFonts w:ascii="Consolas" w:hAnsi="Consolas" w:cs="Consolas"/>
+              </w:rPr>
+            </w:pPr>
+            <w:r>
+              <w:rPr>
+                <w:rFonts w:ascii="Consolas" w:hAnsi="Consolas" w:cs="Consolas"/>
+              </w:rPr>
+              <w:t>w</w:t>
+            </w:r>
+          </w:p>
+        </w:tc>
+        <w:tc>
+          <w:tcPr>
+            <w:tcW w:w="8905" w:type="dxa"/>
+          </w:tcPr>
+          <w:p>
+            <w:pPr>
+              <w:rPr>
+                <w:rFonts w:ascii="Consolas" w:hAnsi="Consolas" w:cs="Consolas"/>
+              </w:rPr>
+            </w:pPr>
+            <w:r>
+              <w:rPr>
+                <w:rFonts w:ascii="Consolas" w:hAnsi="Consolas" w:cs="Consolas"/>
+              </w:rPr>
+              <w:t>Suppress warnings from this method</w:t>
+            </w:r>
+          </w:p>
+        </w:tc>
+      </w:tr>
+      <w:tr>
+        <w:tc>
+          <w:tcPr>
+            <w:tcW w:w="445" w:type="dxa"/>
+          </w:tcPr>
+          <w:p>
+            <w:pPr>
+              <w:rPr>
+                <w:rFonts w:ascii="Consolas" w:hAnsi="Consolas" w:cs="Consolas"/>
+              </w:rPr>
+            </w:pPr>
+            <w:r>
+              <w:rPr>
+                <w:rFonts w:ascii="Consolas" w:hAnsi="Consolas" w:cs="Consolas"/>
+              </w:rPr>
+              <w:t>e</w:t>
+            </w:r>
+          </w:p>
+        </w:tc>
+        <w:tc>
+          <w:tcPr>
+            <w:tcW w:w="8905" w:type="dxa"/>
+          </w:tcPr>
+          <w:p>
+            <w:pPr>
+              <w:rPr>
+                <w:rFonts w:ascii="Consolas" w:hAnsi="Consolas" w:cs="Consolas"/>
+              </w:rPr>
+            </w:pPr>
+            <w:r>
+              <w:rPr>
+                <w:rFonts w:ascii="Consolas" w:hAnsi="Consolas" w:cs="Consolas"/>
+              </w:rPr>
+              <w:t>Treat warnings as errors</w:t>
+            </w:r>
+          </w:p>
+        </w:tc>
+      </w:tr>
+      <w:tr>
+        <w:tc>
+          <w:tcPr>
+            <w:tcW w:w="445" w:type="dxa"/>
+          </w:tcPr>
+          <w:p>
+            <w:pPr>
+              <w:rPr>
+                <w:rFonts w:ascii="Consolas" w:hAnsi="Consolas" w:cs="Consolas"/>
+              </w:rPr>
+            </w:pPr>
+            <w:r>
+              <w:rPr>
+                <w:rFonts w:ascii="Consolas" w:hAnsi="Consolas" w:cs="Consolas"/>
+              </w:rPr>
+              <w:t>v</w:t>
+            </w:r>
+          </w:p>
+        </w:tc>
+        <w:tc>
+          <w:tcPr>
+            <w:tcW w:w="8905" w:type="dxa"/>
+          </w:tcPr>
+          <w:p>
+            <w:pPr>
+              <w:rPr>
+                <w:rFonts w:ascii="Consolas" w:hAnsi="Consolas" w:cs="Consolas"/>
+              </w:rPr>
+            </w:pPr>
+            <w:r>
+              <w:rPr>
+                <w:rFonts w:ascii="Consolas" w:hAnsi="Consolas" w:cs="Consolas"/>
+              </w:rPr>
+              <w:t>Print extended outputs</w:t>
+            </w:r>
+          </w:p>
+        </w:tc>
+      </w:tr>
+      <w:tr>
+        <w:tc>
+          <w:tcPr>
+            <w:tcW w:w="445" w:type="dxa"/>
+          </w:tcPr>
+          <w:p>
+            <w:pPr>
+              <w:rPr>
+                <w:rFonts w:ascii="Consolas" w:hAnsi="Consolas" w:cs="Consolas"/>
+              </w:rPr>
+            </w:pPr>
+            <w:r>
+              <w:rPr>
+                <w:rFonts w:ascii="Consolas" w:hAnsi="Consolas" w:cs="Consolas"/>
+              </w:rPr>
+              <w:t>d</w:t>
+            </w:r>
+          </w:p>
+        </w:tc>
+        <w:tc>
+          <w:tcPr>
+            <w:tcW w:w="8905" w:type="dxa"/>
+          </w:tcPr>
+          <w:p>
+            <w:pPr>
+              <w:rPr>
+                <w:rFonts w:ascii="Consolas" w:hAnsi="Consolas" w:cs="Consolas"/>
+              </w:rPr>
+            </w:pPr>
+            <w:r>
+              <w:rPr>
+                <w:rFonts w:ascii="Consolas" w:hAnsi="Consolas" w:cs="Consolas"/>
+              </w:rPr>
+              <w:t>Enable debugging for function</w:t>
+            </w:r>
+          </w:p>
+        </w:tc>
+      </w:tr>
+      <w:tr>
+        <w:tc>
+          <w:tcPr>
+            <w:tcW w:w="445" w:type="dxa"/>
+          </w:tcPr>
+          <w:p>
+            <w:pPr>
+              <w:rPr>
+                <w:rFonts w:ascii="Consolas" w:hAnsi="Consolas" w:cs="Consolas"/>
+              </w:rPr>
+            </w:pPr>
+            <w:r>
+              <w:rPr>
+                <w:rFonts w:ascii="Consolas" w:hAnsi="Consolas" w:cs="Consolas"/>
+              </w:rPr>
+              <w:t>g</w:t>
+            </w:r>
+          </w:p>
+        </w:tc>
+        <w:tc>
+          <w:tcPr>
+            <w:tcW w:w="8905" w:type="dxa"/>
+          </w:tcPr>
+          <w:p>
+            <w:pPr>
+              <w:rPr>
+                <w:rFonts w:ascii="Consolas" w:hAnsi="Consolas" w:cs="Consolas"/>
+              </w:rPr>
+            </w:pPr>
+            <w:r>
+              <w:rPr>
+                <w:rFonts w:ascii="Consolas" w:hAnsi="Consolas" w:cs="Consolas"/>
+              </w:rPr>
+              <w:t>Preference for global memory space</w:t>
+            </w:r>
+          </w:p>
+        </w:tc>
+      </w:tr>
+      <w:tr>
+        <w:tc>
+          <w:tcPr>
+            <w:tcW w:w="445" w:type="dxa"/>
+          </w:tcPr>
+          <w:p>
+            <w:pPr>
+              <w:rPr>
+                <w:rFonts w:ascii="Consolas" w:hAnsi="Consolas" w:cs="Consolas"/>
+              </w:rPr>
+            </w:pPr>
+            <w:r>
+              <w:rPr>
+                <w:rFonts w:ascii="Consolas" w:hAnsi="Consolas" w:cs="Consolas"/>
+              </w:rPr>
+              <w:t>l</w:t>
+            </w:r>
+          </w:p>
+        </w:tc>
+        <w:tc>
+          <w:tcPr>
+            <w:tcW w:w="8905" w:type="dxa"/>
+          </w:tcPr>
+          <w:p>
+            <w:pPr>
+              <w:rPr>
+                <w:rFonts w:ascii="Consolas" w:hAnsi="Consolas" w:cs="Consolas"/>
+              </w:rPr>
+            </w:pPr>
+            <w:r>
+              <w:rPr>
+                <w:rFonts w:ascii="Consolas" w:hAnsi="Consolas" w:cs="Consolas"/>
+              </w:rPr>
+              <w:t>Preference for local memory space</w:t>
+            </w:r>
+          </w:p>
+        </w:tc>
+      </w:tr>
+    </w:tbl>
+    <w:p>
+      <w:pPr>
+        <w:rPr>
+          <w:rFonts w:ascii="Consolas" w:hAnsi="Consolas" w:cs="Consolas"/>
+        </w:rPr>
+      </w:pPr>
+    </w:p>
+    <w:p>
+      <w:pPr>
+        <w:rPr>
+          <w:rFonts w:ascii="Consolas" w:hAnsi="Consolas" w:cs="Consolas"/>
+        </w:rPr>
+      </w:pPr>
+      <w:r>
+        <w:rPr>
+          <w:rFonts w:ascii="Consolas" w:hAnsi="Consolas" w:cs="Consolas"/>
+          <w:sz w:val="48"/>
+          <w:szCs w:val="48"/>
+        </w:rPr>
+        <w:br w:type="page"/>
+      </w:r>
+    </w:p>
+    <w:p>
+      <w:pPr>
+        <w:jc w:val="center"/>
+        <w:rPr>
+          <w:rFonts w:ascii="Consolas" w:hAnsi="Consolas" w:cs="Consolas"/>
+          <w:sz w:val="48"/>
+          <w:szCs w:val="48"/>
+        </w:rPr>
+      </w:pPr>
+      <w:r>
+        <w:rPr>
+          <w:rFonts w:ascii="Consolas" w:hAnsi="Consolas" w:cs="Consolas"/>
+          <w:sz w:val="48"/>
+          <w:szCs w:val="48"/>
+        </w:rPr>
         <w:lastRenderedPageBreak/>
         <w:t>Libraries/Modules</w:t>
       </w:r>
@@ -3341,6 +5958,166 @@
           <w:b/>
         </w:rPr>
       </w:pPr>
+    </w:p>
+    <w:p>
+      <w:pPr>
+        <w:rPr>
+          <w:rFonts w:ascii="Consolas" w:hAnsi="Consolas" w:cs="Consolas"/>
+        </w:rPr>
+      </w:pPr>
+      <w:r>
+        <w:rPr>
+          <w:rFonts w:ascii="Consolas" w:hAnsi="Consolas" w:cs="Consolas"/>
+          <w:b/>
+        </w:rPr>
+        <w:tab/>
+      </w:r>
+      <w:r>
+        <w:rPr>
+          <w:rFonts w:ascii="Consolas" w:hAnsi="Consolas" w:cs="Consolas"/>
+        </w:rPr>
+        <w:t>Libraries allow one to easily access a swathe of functions, classes and other useful pre-programmed assets that would otherwise need to be written from scratch each project. However, many libraries can become bloated and slow, especially when written for as general a purpose as possible in the native language. Thusly, there are three possible ways to use libraries and modules in KNX, based on the degree of performance vs. convenience required.</w:t>
+      </w:r>
+    </w:p>
+    <w:p>
+      <w:pPr>
+        <w:rPr>
+          <w:rFonts w:ascii="Consolas" w:hAnsi="Consolas" w:cs="Consolas"/>
+        </w:rPr>
+      </w:pPr>
+      <w:r>
+        <w:rPr>
+          <w:rFonts w:ascii="Consolas" w:hAnsi="Consolas" w:cs="Consolas"/>
+        </w:rPr>
+        <w:tab/>
+      </w:r>
+      <w:r>
+        <w:rPr>
+          <w:rFonts w:ascii="Consolas" w:hAnsi="Consolas" w:cs="Consolas"/>
+        </w:rPr>
+        <w:t>The first is of course, script libr</w:t>
+      </w:r>
+      <w:r>
+        <w:rPr>
+          <w:rFonts w:ascii="Consolas" w:hAnsi="Consolas" w:cs="Consolas"/>
+        </w:rPr>
+        <w:t xml:space="preserve">aries; these are native </w:t>
+      </w:r>
+      <w:r>
+        <w:rPr>
+          <w:rFonts w:ascii="Consolas" w:hAnsi="Consolas" w:cs="Consolas"/>
+        </w:rPr>
+        <w:t xml:space="preserve">knx scripts that must be loaded, tokenized, and then executed. While this is useful in the sense that scripts may likely be written much easier than binary plugins, as well as having the benefit of working even when made using an outdated version of the KDK, these are significantly slower than binary plugins as they must first be interpreted. This may, however, be slightly mitigated using the </w:t>
+      </w:r>
+      <w:r>
+        <w:rPr>
+          <w:rFonts w:ascii="Consolas" w:hAnsi="Consolas" w:cs="Consolas"/>
+          <w:i/>
+        </w:rPr>
+        <w:t>import</w:t>
+      </w:r>
+      <w:r>
+        <w:rPr>
+          <w:rFonts w:ascii="Consolas" w:hAnsi="Consolas" w:cs="Consolas"/>
+        </w:rPr>
+        <w:t xml:space="preserve"> keyword as one woul</w:t>
+      </w:r>
+      <w:r>
+        <w:rPr>
+          <w:rFonts w:ascii="Consolas" w:hAnsi="Consolas" w:cs="Consolas"/>
+        </w:rPr>
+        <w:t xml:space="preserve">d with a binary plugin. When a knx or </w:t>
+      </w:r>
+      <w:r>
+        <w:rPr>
+          <w:rFonts w:ascii="Consolas" w:hAnsi="Consolas" w:cs="Consolas"/>
+        </w:rPr>
+        <w:t>bcx file extension is imported, the RTE converts these to bytecode pages and caches them, allowing for rapid use. In this event, the scripts are NOT read upon load, but rather stored for future use.</w:t>
+      </w:r>
+    </w:p>
+    <w:p>
+      <w:pPr>
+        <w:rPr>
+          <w:rFonts w:ascii="Consolas" w:hAnsi="Consolas" w:cs="Consolas"/>
+        </w:rPr>
+      </w:pPr>
+      <w:r>
+        <w:rPr>
+          <w:rFonts w:ascii="Consolas" w:hAnsi="Consolas" w:cs="Consolas"/>
+        </w:rPr>
+        <w:tab/>
+        <w:t>The second</w:t>
+      </w:r>
+      <w:r>
+        <w:rPr>
+          <w:rFonts w:ascii="Consolas" w:hAnsi="Consolas" w:cs="Consolas"/>
+        </w:rPr>
+        <w:t xml:space="preserve"> option</w:t>
+      </w:r>
+      <w:r>
+        <w:rPr>
+          <w:rFonts w:ascii="Consolas" w:hAnsi="Consolas" w:cs="Consolas"/>
+        </w:rPr>
+        <w:t xml:space="preserve"> uses the </w:t>
+      </w:r>
+      <w:r>
+        <w:rPr>
+          <w:rFonts w:ascii="Consolas" w:hAnsi="Consolas" w:cs="Consolas"/>
+        </w:rPr>
+        <w:t>bcx</w:t>
+      </w:r>
+      <w:r>
+        <w:rPr>
+          <w:rFonts w:ascii="Consolas" w:hAnsi="Consolas" w:cs="Consolas"/>
+        </w:rPr>
+        <w:t xml:space="preserve"> file format</w:t>
+      </w:r>
+      <w:r>
+        <w:rPr>
+          <w:rFonts w:ascii="Consolas" w:hAnsi="Consolas" w:cs="Consolas"/>
+        </w:rPr>
+        <w:t xml:space="preserve"> just mentioned. BCX stands for Byte Code X. Scripts may be converted from knx scripts to bcx using the </w:t>
+      </w:r>
+      <w:r>
+        <w:rPr>
+          <w:rFonts w:ascii="Consolas" w:hAnsi="Consolas" w:cs="Consolas"/>
+          <w:i/>
+        </w:rPr>
+        <w:t>optimize</w:t>
+      </w:r>
+      <w:r>
+        <w:rPr>
+          <w:rFonts w:ascii="Consolas" w:hAnsi="Consolas" w:cs="Consolas"/>
+        </w:rPr>
+        <w:t xml:space="preserve"> command, and passing in the path to a knx script. If no destination is specified, the knx script will be converted and the appropriate bcx will be placed in the origin directory. These bytecode files can be trivially scanned, and all dependencies required to use them are listed. The downside is, these are no longer editable by humans after being converted to a binary format.</w:t>
+      </w:r>
+    </w:p>
+    <w:p>
+      <w:pPr>
+        <w:rPr>
+          <w:rFonts w:ascii="Consolas" w:hAnsi="Consolas" w:cs="Consolas"/>
+          <w:b/>
+        </w:rPr>
+      </w:pPr>
+      <w:r>
+        <w:rPr>
+          <w:rFonts w:ascii="Consolas" w:hAnsi="Consolas" w:cs="Consolas"/>
+        </w:rPr>
+        <w:tab/>
+        <w:t>Lastly, the third option; binary modules. By using the KDK, c dynamic libraries may be created in a way that easily interfaces with the RTE for implementing custom high-speed functions that may be able to perform actions that the vanilla engine is not designed to do. This allows immense</w:t>
+      </w:r>
+      <w:r>
+        <w:rPr>
+          <w:rFonts w:ascii="Consolas" w:hAnsi="Consolas" w:cs="Consolas"/>
+        </w:rPr>
+        <w:t xml:space="preserve"> customization for jobs where other libraries may be lacking or unable to perform the work needed.</w:t>
+      </w:r>
+      <w:r>
+        <w:rPr>
+          <w:rFonts w:ascii="Consolas" w:hAnsi="Consolas" w:cs="Consolas"/>
+        </w:rPr>
+        <w:t xml:space="preserve">   </w:t>
+      </w:r>
       <w:r>
         <w:rPr>
           <w:rFonts w:ascii="Consolas" w:hAnsi="Consolas" w:cs="Consolas"/>
@@ -3375,6 +6152,433 @@
           <w:b/>
         </w:rPr>
       </w:pPr>
+    </w:p>
+    <w:p>
+      <w:pPr>
+        <w:rPr>
+          <w:rFonts w:ascii="Consolas" w:hAnsi="Consolas" w:cs="Consolas"/>
+          <w:b/>
+        </w:rPr>
+      </w:pPr>
+    </w:p>
+    <w:p>
+      <w:pPr>
+        <w:rPr>
+          <w:rFonts w:ascii="Consolas" w:hAnsi="Consolas" w:cs="Consolas"/>
+        </w:rPr>
+      </w:pPr>
+      <w:r>
+        <w:rPr>
+          <w:rFonts w:ascii="Consolas" w:hAnsi="Consolas" w:cs="Consolas"/>
+          <w:b/>
+        </w:rPr>
+        <w:tab/>
+      </w:r>
+      <w:r>
+        <w:rPr>
+          <w:rFonts w:ascii="Consolas" w:hAnsi="Consolas" w:cs="Consolas"/>
+        </w:rPr>
+        <w:t>Command line options are passed into the program when it is invoked. POSIX style options are utilized. Options may be single characters, strings of single character options, or full strings that represent a single option, often with the potential to accept an argument.</w:t>
+      </w:r>
+    </w:p>
+    <w:p>
+      <w:pPr>
+        <w:rPr>
+          <w:rFonts w:ascii="Consolas" w:hAnsi="Consolas" w:cs="Consolas"/>
+        </w:rPr>
+      </w:pPr>
+      <w:r>
+        <w:rPr>
+          <w:rFonts w:ascii="Consolas" w:hAnsi="Consolas" w:cs="Consolas"/>
+        </w:rPr>
+        <w:tab/>
+        <w:t xml:space="preserve">Single dashes represent single character options. There may be one or more characters following a single dash, with each character specifying a different option. When an option starts with two dashes, the string following is considered to be a single option. These options may use the ‘=’ operator if supported </w:t>
+      </w:r>
+      <w:r>
+        <w:rPr>
+          <w:rFonts w:ascii="Consolas" w:hAnsi="Consolas" w:cs="Consolas"/>
+        </w:rPr>
+        <w:t>in order to pass an argument to the option. All options and arguments must be done without spaced. If spaces are needed, be sure to wrap the string in quotes.</w:t>
+      </w:r>
+    </w:p>
+    <w:p>
+      <w:pPr>
+        <w:rPr>
+          <w:rFonts w:ascii="Consolas" w:hAnsi="Consolas" w:cs="Consolas"/>
+        </w:rPr>
+      </w:pPr>
+      <w:r>
+        <w:rPr>
+          <w:rFonts w:ascii="Consolas" w:hAnsi="Consolas" w:cs="Consolas"/>
+        </w:rPr>
+        <w:tab/>
+        <w:t>Below are the supported CMD options.</w:t>
+      </w:r>
+    </w:p>
+    <w:p>
+      <w:pPr>
+        <w:rPr>
+          <w:rFonts w:ascii="Consolas" w:hAnsi="Consolas" w:cs="Consolas"/>
+        </w:rPr>
+      </w:pPr>
+    </w:p>
+    <w:tbl>
+      <w:tblPr>
+        <w:tblStyle w:val="TableGrid"/>
+        <w:tblW w:w="0" w:type="auto"/>
+        <w:tblLook w:val="04A0" w:firstRow="1" w:lastRow="0" w:firstColumn="1" w:lastColumn="0" w:noHBand="0" w:noVBand="1"/>
+      </w:tblPr>
+      <w:tblGrid>
+        <w:gridCol w:w="2515"/>
+        <w:gridCol w:w="6835"/>
+      </w:tblGrid>
+      <w:tr>
+        <w:tc>
+          <w:tcPr>
+            <w:tcW w:w="2515" w:type="dxa"/>
+          </w:tcPr>
+          <w:p>
+            <w:pPr>
+              <w:rPr>
+                <w:rFonts w:ascii="Consolas" w:hAnsi="Consolas" w:cs="Consolas"/>
+              </w:rPr>
+            </w:pPr>
+            <w:r>
+              <w:rPr>
+                <w:rFonts w:ascii="Consolas" w:hAnsi="Consolas" w:cs="Consolas"/>
+              </w:rPr>
+              <w:t>-</w:t>
+            </w:r>
+            <w:r>
+              <w:rPr>
+                <w:rFonts w:ascii="Consolas" w:hAnsi="Consolas" w:cs="Consolas"/>
+              </w:rPr>
+              <w:t>v</w:t>
+            </w:r>
+          </w:p>
+        </w:tc>
+        <w:tc>
+          <w:tcPr>
+            <w:tcW w:w="6835" w:type="dxa"/>
+          </w:tcPr>
+          <w:p>
+            <w:pPr>
+              <w:rPr>
+                <w:rFonts w:ascii="Consolas" w:hAnsi="Consolas" w:cs="Consolas"/>
+              </w:rPr>
+            </w:pPr>
+            <w:r>
+              <w:rPr>
+                <w:rFonts w:ascii="Consolas" w:hAnsi="Consolas" w:cs="Consolas"/>
+              </w:rPr>
+              <w:t>Set output to verbose</w:t>
+            </w:r>
+          </w:p>
+        </w:tc>
+      </w:tr>
+      <w:tr>
+        <w:tc>
+          <w:tcPr>
+            <w:tcW w:w="2515" w:type="dxa"/>
+          </w:tcPr>
+          <w:p>
+            <w:pPr>
+              <w:rPr>
+                <w:rFonts w:ascii="Consolas" w:hAnsi="Consolas" w:cs="Consolas"/>
+              </w:rPr>
+            </w:pPr>
+            <w:r>
+              <w:rPr>
+                <w:rFonts w:ascii="Consolas" w:hAnsi="Consolas" w:cs="Consolas"/>
+              </w:rPr>
+              <w:t>-V</w:t>
+            </w:r>
+          </w:p>
+        </w:tc>
+        <w:tc>
+          <w:tcPr>
+            <w:tcW w:w="6835" w:type="dxa"/>
+          </w:tcPr>
+          <w:p>
+            <w:pPr>
+              <w:rPr>
+                <w:rFonts w:ascii="Consolas" w:hAnsi="Consolas" w:cs="Consolas"/>
+              </w:rPr>
+            </w:pPr>
+            <w:r>
+              <w:rPr>
+                <w:rFonts w:ascii="Consolas" w:hAnsi="Consolas" w:cs="Consolas"/>
+              </w:rPr>
+              <w:t>Print version info for all components</w:t>
+            </w:r>
+          </w:p>
+        </w:tc>
+      </w:tr>
+      <w:tr>
+        <w:tc>
+          <w:tcPr>
+            <w:tcW w:w="2515" w:type="dxa"/>
+          </w:tcPr>
+          <w:p>
+            <w:pPr>
+              <w:rPr>
+                <w:rFonts w:ascii="Consolas" w:hAnsi="Consolas" w:cs="Consolas"/>
+              </w:rPr>
+            </w:pPr>
+            <w:r>
+              <w:rPr>
+                <w:rFonts w:ascii="Consolas" w:hAnsi="Consolas" w:cs="Consolas"/>
+              </w:rPr>
+              <w:t>-d</w:t>
+            </w:r>
+          </w:p>
+        </w:tc>
+        <w:tc>
+          <w:tcPr>
+            <w:tcW w:w="6835" w:type="dxa"/>
+          </w:tcPr>
+          <w:p>
+            <w:pPr>
+              <w:rPr>
+                <w:rFonts w:ascii="Consolas" w:hAnsi="Consolas" w:cs="Consolas"/>
+              </w:rPr>
+            </w:pPr>
+            <w:r>
+              <w:rPr>
+                <w:rFonts w:ascii="Consolas" w:hAnsi="Consolas" w:cs="Consolas"/>
+              </w:rPr>
+              <w:t>Enable debug mode</w:t>
+            </w:r>
+          </w:p>
+        </w:tc>
+      </w:tr>
+      <w:tr>
+        <w:tc>
+          <w:tcPr>
+            <w:tcW w:w="2515" w:type="dxa"/>
+          </w:tcPr>
+          <w:p>
+            <w:pPr>
+              <w:rPr>
+                <w:rFonts w:ascii="Consolas" w:hAnsi="Consolas" w:cs="Consolas"/>
+              </w:rPr>
+            </w:pPr>
+            <w:r>
+              <w:rPr>
+                <w:rFonts w:ascii="Consolas" w:hAnsi="Consolas" w:cs="Consolas"/>
+              </w:rPr>
+              <w:t>-h</w:t>
+            </w:r>
+          </w:p>
+        </w:tc>
+        <w:tc>
+          <w:tcPr>
+            <w:tcW w:w="6835" w:type="dxa"/>
+          </w:tcPr>
+          <w:p>
+            <w:pPr>
+              <w:rPr>
+                <w:rFonts w:ascii="Consolas" w:hAnsi="Consolas" w:cs="Consolas"/>
+              </w:rPr>
+            </w:pPr>
+            <w:r>
+              <w:rPr>
+                <w:rFonts w:ascii="Consolas" w:hAnsi="Consolas" w:cs="Consolas"/>
+              </w:rPr>
+              <w:t>Print help dialogue</w:t>
+            </w:r>
+          </w:p>
+        </w:tc>
+      </w:tr>
+      <w:tr>
+        <w:tc>
+          <w:tcPr>
+            <w:tcW w:w="2515" w:type="dxa"/>
+          </w:tcPr>
+          <w:p>
+            <w:pPr>
+              <w:rPr>
+                <w:rFonts w:ascii="Consolas" w:hAnsi="Consolas" w:cs="Consolas"/>
+              </w:rPr>
+            </w:pPr>
+            <w:r>
+              <w:rPr>
+                <w:rFonts w:ascii="Consolas" w:hAnsi="Consolas" w:cs="Consolas"/>
+              </w:rPr>
+              <w:t>-e</w:t>
+            </w:r>
+          </w:p>
+        </w:tc>
+        <w:tc>
+          <w:tcPr>
+            <w:tcW w:w="6835" w:type="dxa"/>
+          </w:tcPr>
+          <w:p>
+            <w:pPr>
+              <w:rPr>
+                <w:rFonts w:ascii="Consolas" w:hAnsi="Consolas" w:cs="Consolas"/>
+              </w:rPr>
+            </w:pPr>
+            <w:r>
+              <w:rPr>
+                <w:rFonts w:ascii="Consolas" w:hAnsi="Consolas" w:cs="Consolas"/>
+              </w:rPr>
+              <w:t>Treat warnings as errors</w:t>
+            </w:r>
+          </w:p>
+        </w:tc>
+      </w:tr>
+      <w:tr>
+        <w:tc>
+          <w:tcPr>
+            <w:tcW w:w="2515" w:type="dxa"/>
+          </w:tcPr>
+          <w:p>
+            <w:pPr>
+              <w:rPr>
+                <w:rFonts w:ascii="Consolas" w:hAnsi="Consolas" w:cs="Consolas"/>
+              </w:rPr>
+            </w:pPr>
+            <w:r>
+              <w:rPr>
+                <w:rFonts w:ascii="Consolas" w:hAnsi="Consolas" w:cs="Consolas"/>
+              </w:rPr>
+              <w:t>--maxmem={int}</w:t>
+            </w:r>
+          </w:p>
+        </w:tc>
+        <w:tc>
+          <w:tcPr>
+            <w:tcW w:w="6835" w:type="dxa"/>
+          </w:tcPr>
+          <w:p>
+            <w:pPr>
+              <w:rPr>
+                <w:rFonts w:ascii="Consolas" w:hAnsi="Consolas" w:cs="Consolas"/>
+              </w:rPr>
+            </w:pPr>
+            <w:r>
+              <w:rPr>
+                <w:rFonts w:ascii="Consolas" w:hAnsi="Consolas" w:cs="Consolas"/>
+              </w:rPr>
+              <w:t>Set max allowed memory in megabytes</w:t>
+            </w:r>
+          </w:p>
+        </w:tc>
+      </w:tr>
+      <w:tr>
+        <w:tc>
+          <w:tcPr>
+            <w:tcW w:w="2515" w:type="dxa"/>
+          </w:tcPr>
+          <w:p>
+            <w:pPr>
+              <w:rPr>
+                <w:rFonts w:ascii="Consolas" w:hAnsi="Consolas" w:cs="Consolas"/>
+              </w:rPr>
+            </w:pPr>
+            <w:r>
+              <w:rPr>
+                <w:rFonts w:ascii="Consolas" w:hAnsi="Consolas" w:cs="Consolas"/>
+              </w:rPr>
+              <w:t>--maxthread={int}</w:t>
+            </w:r>
+          </w:p>
+        </w:tc>
+        <w:tc>
+          <w:tcPr>
+            <w:tcW w:w="6835" w:type="dxa"/>
+          </w:tcPr>
+          <w:p>
+            <w:pPr>
+              <w:rPr>
+                <w:rFonts w:ascii="Consolas" w:hAnsi="Consolas" w:cs="Consolas"/>
+              </w:rPr>
+            </w:pPr>
+            <w:r>
+              <w:rPr>
+                <w:rFonts w:ascii="Consolas" w:hAnsi="Consolas" w:cs="Consolas"/>
+              </w:rPr>
+              <w:t>Set max allowed threads. Cannot be less than maximum nodes</w:t>
+            </w:r>
+          </w:p>
+        </w:tc>
+      </w:tr>
+      <w:tr>
+        <w:tc>
+          <w:tcPr>
+            <w:tcW w:w="2515" w:type="dxa"/>
+          </w:tcPr>
+          <w:p>
+            <w:pPr>
+              <w:rPr>
+                <w:rFonts w:ascii="Consolas" w:hAnsi="Consolas" w:cs="Consolas"/>
+              </w:rPr>
+            </w:pPr>
+            <w:r>
+              <w:rPr>
+                <w:rFonts w:ascii="Consolas" w:hAnsi="Consolas" w:cs="Consolas"/>
+              </w:rPr>
+              <w:t>--maxniodes={int}</w:t>
+            </w:r>
+          </w:p>
+        </w:tc>
+        <w:tc>
+          <w:tcPr>
+            <w:tcW w:w="6835" w:type="dxa"/>
+          </w:tcPr>
+          <w:p>
+            <w:pPr>
+              <w:rPr>
+                <w:rFonts w:ascii="Consolas" w:hAnsi="Consolas" w:cs="Consolas"/>
+              </w:rPr>
+            </w:pPr>
+            <w:r>
+              <w:rPr>
+                <w:rFonts w:ascii="Consolas" w:hAnsi="Consolas" w:cs="Consolas"/>
+              </w:rPr>
+              <w:t>Set max allowed nodes. Cannot be greater than maximum threads</w:t>
+            </w:r>
+          </w:p>
+        </w:tc>
+      </w:tr>
+      <w:tr>
+        <w:trPr>
+          <w:trHeight w:val="143"/>
+        </w:trPr>
+        <w:tc>
+          <w:tcPr>
+            <w:tcW w:w="2515" w:type="dxa"/>
+          </w:tcPr>
+          <w:p>
+            <w:pPr>
+              <w:rPr>
+                <w:rFonts w:ascii="Consolas" w:hAnsi="Consolas" w:cs="Consolas"/>
+              </w:rPr>
+            </w:pPr>
+          </w:p>
+        </w:tc>
+        <w:tc>
+          <w:tcPr>
+            <w:tcW w:w="6835" w:type="dxa"/>
+          </w:tcPr>
+          <w:p>
+            <w:pPr>
+              <w:rPr>
+                <w:rFonts w:ascii="Consolas" w:hAnsi="Consolas" w:cs="Consolas"/>
+              </w:rPr>
+            </w:pPr>
+          </w:p>
+        </w:tc>
+      </w:tr>
+    </w:tbl>
+    <w:p>
+      <w:pPr>
+        <w:rPr>
+          <w:rFonts w:ascii="Consolas" w:hAnsi="Consolas" w:cs="Consolas"/>
+          <w:b/>
+        </w:rPr>
+      </w:pPr>
       <w:r>
         <w:rPr>
           <w:rFonts w:ascii="Consolas" w:hAnsi="Consolas" w:cs="Consolas"/>
@@ -3401,8 +6605,6 @@
         <w:lastRenderedPageBreak/>
         <w:t>Versioning</w:t>
       </w:r>
-      <w:bookmarkStart w:id="0" w:name="_GoBack"/>
-      <w:bookmarkEnd w:id="0"/>
     </w:p>
     <w:p>
       <w:pPr>
@@ -3412,6 +6614,53 @@
           <w:b/>
         </w:rPr>
       </w:pPr>
+    </w:p>
+    <w:p>
+      <w:pPr>
+        <w:rPr>
+          <w:rFonts w:ascii="Consolas" w:hAnsi="Consolas" w:cs="Consolas"/>
+          <w:b/>
+        </w:rPr>
+      </w:pPr>
+      <w:r>
+        <w:rPr>
+          <w:rFonts w:ascii="Consolas" w:hAnsi="Consolas" w:cs="Consolas"/>
+          <w:b/>
+        </w:rPr>
+        <w:tab/>
+      </w:r>
+    </w:p>
+    <w:p>
+      <w:pPr>
+        <w:rPr>
+          <w:rFonts w:ascii="Consolas" w:hAnsi="Consolas" w:cs="Consolas"/>
+        </w:rPr>
+      </w:pPr>
+      <w:r>
+        <w:rPr>
+          <w:rFonts w:ascii="Consolas" w:hAnsi="Consolas" w:cs="Consolas"/>
+        </w:rPr>
+        <w:tab/>
+        <w:t>Versions are set by hand before deployment, at least for now. For the sake of ensuring compatibility (or at least when diagnosing this as an issue), each component built with the KDK holds a both a version number consisting of a major, minimum and patch number, as well as an incremental build numbe</w:t>
+      </w:r>
+      <w:r>
+        <w:rPr>
+          <w:rFonts w:ascii="Consolas" w:hAnsi="Consolas" w:cs="Consolas"/>
+        </w:rPr>
+        <w:t xml:space="preserve">r that is only updated by </w:t>
+      </w:r>
+      <w:r>
+        <w:rPr>
+          <w:rFonts w:ascii="Consolas" w:hAnsi="Consolas" w:cs="Consolas"/>
+        </w:rPr>
+        <w:t>the KDK, but allows each component to reflect which version of the KDK was used to create the component or module.</w:t>
+      </w:r>
+      <w:r>
+        <w:rPr>
+          <w:rFonts w:ascii="Consolas" w:hAnsi="Consolas" w:cs="Consolas"/>
+        </w:rPr>
+        <w:t xml:space="preserve"> This is mostly important for binary plugins, and when updated only certain components by hand. The version number is primarily for specific reference to a component; the most important number is the build number. If the build number is the same across all components, the system is probably stable.</w:t>
+      </w:r>
     </w:p>
     <w:sectPr>
       <w:pgSz w:w="12240" w:h="15840"/>
@@ -4085,7 +7334,6 @@
   <w:style w:type="character" w:default="1" w:styleId="DefaultParagraphFont">
     <w:name w:val="Default Paragraph Font"/>
     <w:uiPriority w:val="1"/>
-    <w:semiHidden/>
     <w:unhideWhenUsed/>
   </w:style>
   <w:style w:type="table" w:default="1" w:styleId="TableNormal">

</xml_diff>